<commit_message>
Edit description part of program in diplom
</commit_message>
<xml_diff>
--- a/src/Диплом - 1 вариант.docx
+++ b/src/Диплом - 1 вариант.docx
@@ -1,6 +1,6 @@
 
 <file path=word/document.xml><?xml version="1.0" encoding="utf-8"?>
-<w:document xmlns:ve="http://schemas.openxmlformats.org/markup-compatibility/2006" xmlns:o="urn:schemas-microsoft-com:office:office" xmlns:r="http://schemas.openxmlformats.org/officeDocument/2006/relationships" xmlns:m="http://schemas.openxmlformats.org/officeDocument/2006/math" xmlns:v="urn:schemas-microsoft-com:vml" xmlns:wp="http://schemas.openxmlformats.org/drawingml/2006/wordprocessingDrawing" xmlns:w10="urn:schemas-microsoft-com:office:word" xmlns:w="http://schemas.openxmlformats.org/wordprocessingml/2006/main" xmlns:wne="http://schemas.microsoft.com/office/word/2006/wordml">
+<w:document xmlns:wpc="http://schemas.microsoft.com/office/word/2010/wordprocessingCanvas" xmlns:mc="http://schemas.openxmlformats.org/markup-compatibility/2006" xmlns:o="urn:schemas-microsoft-com:office:office" xmlns:r="http://schemas.openxmlformats.org/officeDocument/2006/relationships" xmlns:m="http://schemas.openxmlformats.org/officeDocument/2006/math" xmlns:v="urn:schemas-microsoft-com:vml" xmlns:wp14="http://schemas.microsoft.com/office/word/2010/wordprocessingDrawing" xmlns:wp="http://schemas.openxmlformats.org/drawingml/2006/wordprocessingDrawing" xmlns:w10="urn:schemas-microsoft-com:office:word" xmlns:w="http://schemas.openxmlformats.org/wordprocessingml/2006/main" xmlns:w14="http://schemas.microsoft.com/office/word/2010/wordml" xmlns:wpg="http://schemas.microsoft.com/office/word/2010/wordprocessingGroup" xmlns:wpi="http://schemas.microsoft.com/office/word/2010/wordprocessingInk" xmlns:wne="http://schemas.microsoft.com/office/word/2006/wordml" xmlns:wps="http://schemas.microsoft.com/office/word/2010/wordprocessingShape" mc:Ignorable="w14 wp14">
   <w:body>
     <w:p>
       <w:pPr>
@@ -284,7 +284,7 @@
       <w:tblPr>
         <w:tblW w:w="9781" w:type="dxa"/>
         <w:tblInd w:w="-142" w:type="dxa"/>
-        <w:tblLook w:val="04A0"/>
+        <w:tblLook w:val="04A0" w:firstRow="1" w:lastRow="0" w:firstColumn="1" w:lastColumn="0" w:noHBand="0" w:noVBand="1"/>
       </w:tblPr>
       <w:tblGrid>
         <w:gridCol w:w="9781"/>
@@ -425,7 +425,6 @@
                 <w:szCs w:val="24"/>
               </w:rPr>
             </w:pPr>
-            <w:proofErr w:type="spellStart"/>
             <w:r>
               <w:rPr>
                 <w:rFonts w:ascii="Times New Roman" w:hAnsi="Times New Roman"/>
@@ -434,6 +433,7 @@
               </w:rPr>
               <w:t>_</w:t>
             </w:r>
+            <w:proofErr w:type="spellStart"/>
             <w:r>
               <w:rPr>
                 <w:rFonts w:ascii="Times New Roman" w:hAnsi="Times New Roman"/>
@@ -451,9 +451,16 @@
                 <w:szCs w:val="24"/>
                 <w:u w:val="single"/>
               </w:rPr>
-              <w:t xml:space="preserve"> Артем </w:t>
-            </w:r>
-            <w:proofErr w:type="spellStart"/>
+              <w:t xml:space="preserve"> Артем Евгеньевич__</w:t>
+            </w:r>
+            <w:r>
+              <w:rPr>
+                <w:rFonts w:ascii="Times New Roman" w:hAnsi="Times New Roman"/>
+                <w:sz w:val="24"/>
+                <w:szCs w:val="24"/>
+              </w:rPr>
+              <w:t xml:space="preserve">_________________, группа </w:t>
+            </w:r>
             <w:r>
               <w:rPr>
                 <w:rFonts w:ascii="Times New Roman" w:hAnsi="Times New Roman"/>
@@ -461,32 +468,6 @@
                 <w:szCs w:val="24"/>
                 <w:u w:val="single"/>
               </w:rPr>
-              <w:t>Евгеньевич__</w:t>
-            </w:r>
-            <w:r>
-              <w:rPr>
-                <w:rFonts w:ascii="Times New Roman" w:hAnsi="Times New Roman"/>
-                <w:sz w:val="24"/>
-                <w:szCs w:val="24"/>
-              </w:rPr>
-              <w:t>_________________</w:t>
-            </w:r>
-            <w:proofErr w:type="spellEnd"/>
-            <w:r>
-              <w:rPr>
-                <w:rFonts w:ascii="Times New Roman" w:hAnsi="Times New Roman"/>
-                <w:sz w:val="24"/>
-                <w:szCs w:val="24"/>
-              </w:rPr>
-              <w:t xml:space="preserve">, группа </w:t>
-            </w:r>
-            <w:r>
-              <w:rPr>
-                <w:rFonts w:ascii="Times New Roman" w:hAnsi="Times New Roman"/>
-                <w:sz w:val="24"/>
-                <w:szCs w:val="24"/>
-                <w:u w:val="single"/>
-              </w:rPr>
               <w:t>14201</w:t>
             </w:r>
             <w:r>
@@ -547,7 +528,7 @@
     <w:tbl>
       <w:tblPr>
         <w:tblW w:w="0" w:type="auto"/>
-        <w:tblLook w:val="04A0"/>
+        <w:tblLook w:val="04A0" w:firstRow="1" w:lastRow="0" w:firstColumn="1" w:lastColumn="0" w:noHBand="0" w:noVBand="1"/>
       </w:tblPr>
       <w:tblGrid>
         <w:gridCol w:w="4655"/>
@@ -696,7 +677,25 @@
                 <w:sz w:val="24"/>
                 <w:szCs w:val="24"/>
               </w:rPr>
-              <w:t>, г.н.с. ИВТ СО РАН,</w:t>
+              <w:t xml:space="preserve">, </w:t>
+            </w:r>
+            <w:proofErr w:type="spellStart"/>
+            <w:r>
+              <w:rPr>
+                <w:rFonts w:ascii="Times New Roman" w:hAnsi="Times New Roman"/>
+                <w:sz w:val="24"/>
+                <w:szCs w:val="24"/>
+              </w:rPr>
+              <w:t>г.н.с</w:t>
+            </w:r>
+            <w:proofErr w:type="spellEnd"/>
+            <w:r>
+              <w:rPr>
+                <w:rFonts w:ascii="Times New Roman" w:hAnsi="Times New Roman"/>
+                <w:sz w:val="24"/>
+                <w:szCs w:val="24"/>
+              </w:rPr>
+              <w:t>. ИВТ СО РАН,</w:t>
             </w:r>
           </w:p>
         </w:tc>
@@ -742,8 +741,18 @@
                 <w:sz w:val="24"/>
                 <w:szCs w:val="24"/>
               </w:rPr>
-              <w:t>, с.н.с</w:t>
-            </w:r>
+              <w:t xml:space="preserve">, </w:t>
+            </w:r>
+            <w:proofErr w:type="spellStart"/>
+            <w:r>
+              <w:rPr>
+                <w:rFonts w:ascii="Times New Roman" w:hAnsi="Times New Roman"/>
+                <w:sz w:val="24"/>
+                <w:szCs w:val="24"/>
+              </w:rPr>
+              <w:t>с.н.с</w:t>
+            </w:r>
+            <w:proofErr w:type="spellEnd"/>
           </w:p>
         </w:tc>
         <w:tc>
@@ -1009,6 +1018,7 @@
           <w:docPartUnique/>
         </w:docPartObj>
       </w:sdtPr>
+      <w:sdtEndPr/>
       <w:sdtContent>
         <w:p>
           <w:pPr>
@@ -2098,8 +2108,8 @@
       </w:pPr>
       <w:bookmarkStart w:id="2" w:name="_v5j1s66ls9zg" w:colFirst="0" w:colLast="0"/>
       <w:bookmarkStart w:id="3" w:name="_Toc502233994"/>
-      <w:bookmarkStart w:id="4" w:name="_Toc514001267"/>
-      <w:bookmarkStart w:id="5" w:name="_Toc515628379"/>
+      <w:bookmarkStart w:id="4" w:name="_Toc515628379"/>
+      <w:bookmarkStart w:id="5" w:name="_Toc514001267"/>
       <w:bookmarkEnd w:id="2"/>
       <w:r>
         <w:rPr>
@@ -2109,7 +2119,7 @@
         <w:t>Введение</w:t>
       </w:r>
       <w:bookmarkEnd w:id="3"/>
-      <w:bookmarkEnd w:id="5"/>
+      <w:bookmarkEnd w:id="4"/>
     </w:p>
     <w:p>
       <w:pPr>
@@ -2146,7 +2156,16 @@
           <w:sz w:val="24"/>
           <w:szCs w:val="24"/>
         </w:rPr>
-        <w:t>В наше время существует проблема поиска стойкого ГПСЧ. Стойкость генератора определяется его способностью проходить статистические тесты, основанные на поиске закономерностей в последовательностях псевдослучайных чисел. Цель данной работы - адаптировать набор таких тестов для проверки ГПСЧ на случайность. Новизна состоит в том, что кроме тестов НИСТ будут использован новый тест: стопка книг. Весь этот набор тестов будет проверять не только стандартные генераторы, которые уже существуют в наше время, но и будет проверен новый ГПСЧ.</w:t>
+        <w:t>В наше время существует проблема поиска стойкого ГПСЧ. Стойкость генератора определяется его способностью проходить статистические тесты, основанные на поиске закономерностей в последов</w:t>
+      </w:r>
+      <w:bookmarkStart w:id="6" w:name="_GoBack"/>
+      <w:bookmarkEnd w:id="6"/>
+      <w:r>
+        <w:rPr>
+          <w:sz w:val="24"/>
+          <w:szCs w:val="24"/>
+        </w:rPr>
+        <w:t>ательностях псевдослучайных чисел. Цель данной работы - адаптировать набор таких тестов для проверки ГПСЧ на случайность. Новизна состоит в том, что кроме тестов НИСТ будут использован новый тест: стопка книг. Весь этот набор тестов будет проверять не только стандартные генераторы, которые уже существуют в наше время, но и будет проверен новый ГПСЧ.</w:t>
       </w:r>
     </w:p>
     <w:p>
@@ -2164,8 +2183,8 @@
           <w:szCs w:val="28"/>
         </w:rPr>
       </w:pPr>
-      <w:bookmarkStart w:id="6" w:name="_Toc502233995"/>
-      <w:bookmarkStart w:id="7" w:name="_Toc515628380"/>
+      <w:bookmarkStart w:id="7" w:name="_Toc502233995"/>
+      <w:bookmarkStart w:id="8" w:name="_Toc515628380"/>
       <w:r>
         <w:rPr>
           <w:sz w:val="28"/>
@@ -2173,8 +2192,8 @@
         </w:rPr>
         <w:t>Изучение тестов</w:t>
       </w:r>
-      <w:bookmarkEnd w:id="6"/>
       <w:bookmarkEnd w:id="7"/>
+      <w:bookmarkEnd w:id="8"/>
     </w:p>
     <w:p>
       <w:pPr>
@@ -2226,8 +2245,8 @@
           <w:szCs w:val="28"/>
         </w:rPr>
       </w:pPr>
-      <w:bookmarkStart w:id="8" w:name="_Toc502233996"/>
-      <w:bookmarkStart w:id="9" w:name="_Toc515628381"/>
+      <w:bookmarkStart w:id="9" w:name="_Toc502233996"/>
+      <w:bookmarkStart w:id="10" w:name="_Toc515628381"/>
       <w:r>
         <w:rPr>
           <w:sz w:val="28"/>
@@ -2235,8 +2254,8 @@
         </w:rPr>
         <w:t>Адаптация тестов</w:t>
       </w:r>
-      <w:bookmarkEnd w:id="8"/>
       <w:bookmarkEnd w:id="9"/>
+      <w:bookmarkEnd w:id="10"/>
     </w:p>
     <w:p>
       <w:pPr>
@@ -2254,21 +2273,92 @@
           <w:sz w:val="24"/>
           <w:szCs w:val="24"/>
         </w:rPr>
-        <w:t>Была скачана программа статистических тестов</w:t>
-      </w:r>
-      <w:r>
-        <w:rPr>
-          <w:sz w:val="24"/>
-          <w:szCs w:val="24"/>
-        </w:rPr>
-        <w:t xml:space="preserve"> НИСТ с ресурса [5]. </w:t>
-      </w:r>
-      <w:r>
-        <w:rPr>
-          <w:sz w:val="24"/>
-          <w:szCs w:val="24"/>
-        </w:rPr>
-        <w:t>Данная программа предоставляет консольный интерфейс. Разобравшись с и</w:t>
+        <w:t>Была скачана программа</w:t>
+      </w:r>
+      <w:r>
+        <w:rPr>
+          <w:sz w:val="24"/>
+          <w:szCs w:val="24"/>
+        </w:rPr>
+        <w:t xml:space="preserve"> </w:t>
+      </w:r>
+      <w:r>
+        <w:rPr>
+          <w:sz w:val="24"/>
+          <w:szCs w:val="24"/>
+        </w:rPr>
+        <w:t>статистических тестов</w:t>
+      </w:r>
+      <w:r>
+        <w:rPr>
+          <w:sz w:val="24"/>
+          <w:szCs w:val="24"/>
+        </w:rPr>
+        <w:t xml:space="preserve"> и её код</w:t>
+      </w:r>
+      <w:r>
+        <w:rPr>
+          <w:sz w:val="24"/>
+          <w:szCs w:val="24"/>
+        </w:rPr>
+        <w:t xml:space="preserve"> НИСТ с ресурса [5].</w:t>
+      </w:r>
+      <w:r>
+        <w:rPr>
+          <w:sz w:val="24"/>
+          <w:szCs w:val="24"/>
+        </w:rPr>
+        <w:t xml:space="preserve"> Код программы написан на языке </w:t>
+      </w:r>
+      <w:r>
+        <w:rPr>
+          <w:sz w:val="24"/>
+          <w:szCs w:val="24"/>
+        </w:rPr>
+        <w:t>“</w:t>
+      </w:r>
+      <w:r>
+        <w:rPr>
+          <w:sz w:val="24"/>
+          <w:szCs w:val="24"/>
+          <w:lang w:val="en-US"/>
+        </w:rPr>
+        <w:t>C</w:t>
+      </w:r>
+      <w:r>
+        <w:rPr>
+          <w:sz w:val="24"/>
+          <w:szCs w:val="24"/>
+        </w:rPr>
+        <w:t>”</w:t>
+      </w:r>
+      <w:r>
+        <w:rPr>
+          <w:sz w:val="24"/>
+          <w:szCs w:val="24"/>
+        </w:rPr>
+        <w:t>.</w:t>
+      </w:r>
+      <w:r>
+        <w:rPr>
+          <w:sz w:val="24"/>
+          <w:szCs w:val="24"/>
+        </w:rPr>
+        <w:t xml:space="preserve"> </w:t>
+      </w:r>
+      <w:r>
+        <w:rPr>
+          <w:sz w:val="24"/>
+          <w:szCs w:val="24"/>
+        </w:rPr>
+        <w:t>П</w:t>
+      </w:r>
+      <w:r>
+        <w:rPr>
+          <w:sz w:val="24"/>
+          <w:szCs w:val="24"/>
+        </w:rPr>
+        <w:t>рограмма предоставляет консольный интерфейс. Разобравшись с и</w:t>
       </w:r>
       <w:r>
         <w:rPr>
@@ -2282,7 +2372,21 @@
           <w:sz w:val="24"/>
           <w:szCs w:val="24"/>
         </w:rPr>
-        <w:t xml:space="preserve">ом, </w:t>
+        <w:t>ом</w:t>
+      </w:r>
+      <w:r>
+        <w:rPr>
+          <w:sz w:val="24"/>
+          <w:szCs w:val="24"/>
+        </w:rPr>
+        <w:t xml:space="preserve"> и кодом программы</w:t>
+      </w:r>
+      <w:r>
+        <w:rPr>
+          <w:sz w:val="24"/>
+          <w:szCs w:val="24"/>
+        </w:rPr>
+        <w:t xml:space="preserve">, </w:t>
       </w:r>
       <w:r>
         <w:rPr>
@@ -2303,49 +2407,7 @@
           <w:sz w:val="24"/>
           <w:szCs w:val="24"/>
         </w:rPr>
-        <w:t xml:space="preserve">пришёл </w:t>
-      </w:r>
-      <w:r>
-        <w:rPr>
-          <w:sz w:val="24"/>
-          <w:szCs w:val="24"/>
-        </w:rPr>
-        <w:t xml:space="preserve">к выводу, что он </w:t>
-      </w:r>
-      <w:r>
-        <w:rPr>
-          <w:sz w:val="24"/>
-          <w:szCs w:val="24"/>
-        </w:rPr>
-        <w:t>[</w:t>
-      </w:r>
-      <w:r>
-        <w:rPr>
-          <w:sz w:val="24"/>
-          <w:szCs w:val="24"/>
-        </w:rPr>
-        <w:t>интерфейс</w:t>
-      </w:r>
-      <w:r>
-        <w:rPr>
-          <w:sz w:val="24"/>
-          <w:szCs w:val="24"/>
-        </w:rPr>
-        <w:t xml:space="preserve">] </w:t>
-      </w:r>
-      <w:r>
-        <w:rPr>
-          <w:sz w:val="24"/>
-          <w:szCs w:val="24"/>
-        </w:rPr>
-        <w:t>очень не удобен</w:t>
-      </w:r>
-      <w:r>
-        <w:rPr>
-          <w:sz w:val="24"/>
-          <w:szCs w:val="24"/>
-        </w:rPr>
-        <w:t>:</w:t>
+        <w:t>отметил такие недостатки:</w:t>
       </w:r>
     </w:p>
     <w:p>
@@ -2389,7 +2451,42 @@
           <w:sz w:val="24"/>
           <w:szCs w:val="24"/>
         </w:rPr>
-        <w:t xml:space="preserve"> входных параметров, которые можно было бы поставить по умолчанию</w:t>
+        <w:t xml:space="preserve"> входных параметров</w:t>
+      </w:r>
+      <w:r>
+        <w:rPr>
+          <w:sz w:val="24"/>
+          <w:szCs w:val="24"/>
+        </w:rPr>
+        <w:t xml:space="preserve">. Нельзя за раз передать все параметры. Ввод параметров идёт по порядку, последовательно, один за другим. Вместо этого их </w:t>
+      </w:r>
+      <w:r>
+        <w:rPr>
+          <w:sz w:val="24"/>
+          <w:szCs w:val="24"/>
+        </w:rPr>
+        <w:t>[</w:t>
+      </w:r>
+      <w:r>
+        <w:rPr>
+          <w:sz w:val="24"/>
+          <w:szCs w:val="24"/>
+        </w:rPr>
+        <w:t>параметры</w:t>
+      </w:r>
+      <w:r>
+        <w:rPr>
+          <w:sz w:val="24"/>
+          <w:szCs w:val="24"/>
+        </w:rPr>
+        <w:t xml:space="preserve">] </w:t>
+      </w:r>
+      <w:r>
+        <w:rPr>
+          <w:sz w:val="24"/>
+          <w:szCs w:val="24"/>
+        </w:rPr>
+        <w:t>можно было бы поставить по умолчанию</w:t>
       </w:r>
       <w:r>
         <w:rPr>
@@ -2670,7 +2767,15 @@
           <w:sz w:val="24"/>
           <w:szCs w:val="24"/>
         </w:rPr>
-        <w:t>. Она трудночитаема и сложно-разбираема</w:t>
+        <w:t>. Она трудночитаема и сложно-</w:t>
+      </w:r>
+      <w:r>
+        <w:rPr>
+          <w:sz w:val="24"/>
+          <w:szCs w:val="24"/>
+        </w:rPr>
+        <w:lastRenderedPageBreak/>
+        <w:t>разбираема</w:t>
       </w:r>
       <w:r>
         <w:rPr>
@@ -2705,15 +2810,7 @@
           <w:sz w:val="24"/>
           <w:szCs w:val="24"/>
         </w:rPr>
-        <w:t xml:space="preserve">од, отвечающий за вывод результирующих данных и тестирование последовательностей на случайность, находится в одной и </w:t>
-      </w:r>
-      <w:r>
-        <w:rPr>
-          <w:sz w:val="24"/>
-          <w:szCs w:val="24"/>
-        </w:rPr>
-        <w:lastRenderedPageBreak/>
-        <w:t>той же функции. Наличие глобальных переменных. Отсутствие директив, необходимых для того, чтобы заголовочный файл не мог повторяться при включении его в больше, чем один, исходный файл.</w:t>
+        <w:t>од, отвечающий за вывод результирующих данных и тестирование последовательностей на случайность, находится в одной и той же функции. Наличие глобальных переменных. Отсутствие директив, необходимых для того, чтобы заголовочный файл не мог повторяться при включении его в больше, чем один, исходный файл.</w:t>
       </w:r>
     </w:p>
     <w:p>
@@ -2771,7 +2868,49 @@
           <w:sz w:val="24"/>
           <w:szCs w:val="24"/>
         </w:rPr>
-        <w:t xml:space="preserve"> чего можно тестирование последовательности может происходить на разных потоках.</w:t>
+        <w:t xml:space="preserve"> чего тестирование последовательност</w:t>
+      </w:r>
+      <w:r>
+        <w:rPr>
+          <w:sz w:val="24"/>
+          <w:szCs w:val="24"/>
+        </w:rPr>
+        <w:t>ей</w:t>
+      </w:r>
+      <w:r>
+        <w:rPr>
+          <w:sz w:val="24"/>
+          <w:szCs w:val="24"/>
+        </w:rPr>
+        <w:t xml:space="preserve"> </w:t>
+      </w:r>
+      <w:r>
+        <w:rPr>
+          <w:sz w:val="24"/>
+          <w:szCs w:val="24"/>
+        </w:rPr>
+        <w:t xml:space="preserve">можно распределить </w:t>
+      </w:r>
+      <w:r>
+        <w:rPr>
+          <w:sz w:val="24"/>
+          <w:szCs w:val="24"/>
+        </w:rPr>
+        <w:t xml:space="preserve"> </w:t>
+      </w:r>
+      <w:r>
+        <w:rPr>
+          <w:sz w:val="24"/>
+          <w:szCs w:val="24"/>
+        </w:rPr>
+        <w:t>на разные потоки</w:t>
+      </w:r>
+      <w:r>
+        <w:rPr>
+          <w:sz w:val="24"/>
+          <w:szCs w:val="24"/>
+        </w:rPr>
+        <w:t>.</w:t>
       </w:r>
     </w:p>
     <w:p>
@@ -2849,14 +2988,21 @@
           <w:sz w:val="24"/>
           <w:szCs w:val="24"/>
         </w:rPr>
-        <w:t xml:space="preserve">). </w:t>
-      </w:r>
-      <w:r>
-        <w:rPr>
-          <w:sz w:val="24"/>
-          <w:szCs w:val="24"/>
-        </w:rPr>
-        <w:t>Так как функции, которые реализуют тесты, занимаются ещё и выводом результирующей информации в файл, пришлось удалить эту часть кода из функций.</w:t>
+        <w:t>).</w:t>
+      </w:r>
+      <w:r>
+        <w:rPr>
+          <w:sz w:val="24"/>
+          <w:szCs w:val="24"/>
+        </w:rPr>
+        <w:t xml:space="preserve"> Это означает, что код статистических тестов переписывать не нужно, т.е. просто вставить в мою программу.</w:t>
+      </w:r>
+      <w:r>
+        <w:rPr>
+          <w:sz w:val="24"/>
+          <w:szCs w:val="24"/>
+        </w:rPr>
+        <w:t xml:space="preserve"> </w:t>
       </w:r>
     </w:p>
     <w:p>
@@ -2868,9 +3014,97 @@
         <w:rPr>
           <w:sz w:val="24"/>
           <w:szCs w:val="24"/>
-        </w:rPr>
-      </w:pPr>
-      <w:bookmarkStart w:id="10" w:name="_GoBack"/>
+          <w:highlight w:val="lightGray"/>
+        </w:rPr>
+      </w:pPr>
+      <w:r>
+        <w:rPr>
+          <w:sz w:val="24"/>
+          <w:szCs w:val="24"/>
+          <w:highlight w:val="lightGray"/>
+        </w:rPr>
+        <w:t>Так как функции, которые реализуют тесты, занимаются ещё и выводом результирующей информации в файл, пришлось удалить эту часть кода из функций.</w:t>
+      </w:r>
+    </w:p>
+    <w:p>
+      <w:pPr>
+        <w:pStyle w:val="2"/>
+        <w:spacing w:after="60"/>
+        <w:ind w:left="-30" w:firstLine="720"/>
+        <w:jc w:val="both"/>
+        <w:rPr>
+          <w:sz w:val="24"/>
+          <w:szCs w:val="24"/>
+        </w:rPr>
+      </w:pPr>
+      <w:r>
+        <w:rPr>
+          <w:sz w:val="24"/>
+          <w:szCs w:val="24"/>
+          <w:highlight w:val="lightGray"/>
+        </w:rPr>
+        <w:t>В связи с тем, что код функций был изменён (хоть и незначительно), поведение тестов могло измениться (не считаю отсутствие вывода в файл). Соответственно, чтобы не допустить возможных ошибок, был написан ряд модульных тестов для функций, р</w:t>
+      </w:r>
+      <w:r>
+        <w:rPr>
+          <w:sz w:val="24"/>
+          <w:szCs w:val="24"/>
+          <w:highlight w:val="lightGray"/>
+        </w:rPr>
+        <w:t>еализующих статистические тесты</w:t>
+      </w:r>
+      <w:r>
+        <w:rPr>
+          <w:sz w:val="24"/>
+          <w:szCs w:val="24"/>
+          <w:highlight w:val="lightGray"/>
+        </w:rPr>
+        <w:t>.</w:t>
+      </w:r>
+    </w:p>
+    <w:p>
+      <w:pPr>
+        <w:pStyle w:val="2"/>
+        <w:spacing w:after="60"/>
+        <w:ind w:left="-30" w:firstLine="720"/>
+        <w:jc w:val="both"/>
+        <w:rPr>
+          <w:sz w:val="24"/>
+          <w:szCs w:val="24"/>
+        </w:rPr>
+      </w:pPr>
+    </w:p>
+    <w:p>
+      <w:pPr>
+        <w:pStyle w:val="2"/>
+        <w:spacing w:after="60"/>
+        <w:ind w:left="-30" w:firstLine="720"/>
+        <w:jc w:val="both"/>
+        <w:rPr>
+          <w:sz w:val="24"/>
+          <w:szCs w:val="24"/>
+        </w:rPr>
+      </w:pPr>
+      <w:r>
+        <w:rPr>
+          <w:sz w:val="24"/>
+          <w:szCs w:val="24"/>
+        </w:rPr>
+        <w:t>Схема 1.</w:t>
+      </w:r>
+    </w:p>
+    <w:p>
+      <w:pPr>
+        <w:pStyle w:val="2"/>
+        <w:spacing w:after="60"/>
+        <w:ind w:left="-30" w:firstLine="720"/>
+        <w:jc w:val="both"/>
+        <w:rPr>
+          <w:sz w:val="24"/>
+          <w:szCs w:val="24"/>
+          <w:lang w:val="en-US"/>
+        </w:rPr>
+      </w:pPr>
       <w:r>
         <w:rPr>
           <w:noProof/>
@@ -2878,16 +3112,16 @@
           <w:szCs w:val="24"/>
         </w:rPr>
         <w:drawing>
-          <wp:anchor distT="0" distB="0" distL="114300" distR="114300" simplePos="0" relativeHeight="251658240" behindDoc="0" locked="0" layoutInCell="1" allowOverlap="1">
+          <wp:anchor distT="0" distB="0" distL="114300" distR="114300" simplePos="0" relativeHeight="251658240" behindDoc="0" locked="0" layoutInCell="1" allowOverlap="1" wp14:anchorId="75BF633A" wp14:editId="4A4E8EA6">
             <wp:simplePos x="0" y="0"/>
             <wp:positionH relativeFrom="column">
-              <wp:posOffset>-47625</wp:posOffset>
+              <wp:posOffset>-102235</wp:posOffset>
             </wp:positionH>
             <wp:positionV relativeFrom="paragraph">
-              <wp:posOffset>1470025</wp:posOffset>
+              <wp:posOffset>255270</wp:posOffset>
             </wp:positionV>
-            <wp:extent cx="6209665" cy="3548380"/>
-            <wp:effectExtent l="19050" t="0" r="635" b="0"/>
+            <wp:extent cx="6210300" cy="3548380"/>
+            <wp:effectExtent l="0" t="0" r="0" b="0"/>
             <wp:wrapTopAndBottom/>
             <wp:docPr id="12" name="Рисунок 12"/>
             <wp:cNvGraphicFramePr>
@@ -2903,7 +3137,7 @@
                     </pic:cNvPicPr>
                   </pic:nvPicPr>
                   <pic:blipFill>
-                    <a:blip r:embed="rId6" cstate="print"/>
+                    <a:blip r:embed="rId7" cstate="print"/>
                     <a:srcRect/>
                     <a:stretch>
                       <a:fillRect/>
@@ -2912,7 +3146,7 @@
                   <pic:spPr bwMode="auto">
                     <a:xfrm>
                       <a:off x="0" y="0"/>
-                      <a:ext cx="6209665" cy="3548380"/>
+                      <a:ext cx="6210300" cy="3548380"/>
                     </a:xfrm>
                     <a:prstGeom prst="rect">
                       <a:avLst/>
@@ -2925,72 +3159,6 @@
           </wp:anchor>
         </w:drawing>
       </w:r>
-      <w:r>
-        <w:rPr>
-          <w:sz w:val="24"/>
-          <w:szCs w:val="24"/>
-        </w:rPr>
-        <w:t>В связи с тем, что код функций был изменён (хоть и незначительно), поведение тестов могло измениться (не считаю отсутствие вывода в файл). Соответственно, чтобы не допустить возможных ошибок, был написан ряд модульных тестов для функций, р</w:t>
-      </w:r>
-      <w:r>
-        <w:rPr>
-          <w:sz w:val="24"/>
-          <w:szCs w:val="24"/>
-        </w:rPr>
-        <w:t>еализующих статистические тесты</w:t>
-      </w:r>
-      <w:r>
-        <w:rPr>
-          <w:sz w:val="24"/>
-          <w:szCs w:val="24"/>
-        </w:rPr>
-        <w:t>.</w:t>
-      </w:r>
-    </w:p>
-    <w:p>
-      <w:pPr>
-        <w:pStyle w:val="2"/>
-        <w:spacing w:after="60"/>
-        <w:ind w:left="-30" w:firstLine="720"/>
-        <w:jc w:val="both"/>
-        <w:rPr>
-          <w:sz w:val="24"/>
-          <w:szCs w:val="24"/>
-        </w:rPr>
-      </w:pPr>
-    </w:p>
-    <w:p>
-      <w:pPr>
-        <w:pStyle w:val="2"/>
-        <w:spacing w:after="60"/>
-        <w:ind w:left="-30" w:firstLine="720"/>
-        <w:jc w:val="both"/>
-        <w:rPr>
-          <w:sz w:val="24"/>
-          <w:szCs w:val="24"/>
-        </w:rPr>
-      </w:pPr>
-      <w:r>
-        <w:rPr>
-          <w:sz w:val="24"/>
-          <w:szCs w:val="24"/>
-        </w:rPr>
-        <w:t>Схема 1.</w:t>
-      </w:r>
-    </w:p>
-    <w:bookmarkEnd w:id="10"/>
-    <w:p>
-      <w:pPr>
-        <w:pStyle w:val="2"/>
-        <w:spacing w:after="60"/>
-        <w:ind w:left="-30" w:firstLine="720"/>
-        <w:jc w:val="both"/>
-        <w:rPr>
-          <w:sz w:val="24"/>
-          <w:szCs w:val="24"/>
-          <w:lang w:val="en-US"/>
-        </w:rPr>
-      </w:pPr>
     </w:p>
     <w:p>
       <w:pPr>
@@ -3013,7 +3181,22 @@
           <w:sz w:val="28"/>
           <w:szCs w:val="28"/>
         </w:rPr>
-        <w:t>Описание программы</w:t>
+        <w:lastRenderedPageBreak/>
+        <w:t xml:space="preserve">Описание </w:t>
+      </w:r>
+      <w:r>
+        <w:rPr>
+          <w:sz w:val="28"/>
+          <w:szCs w:val="28"/>
+        </w:rPr>
+        <w:t xml:space="preserve">разработанной </w:t>
+      </w:r>
+      <w:r>
+        <w:rPr>
+          <w:sz w:val="28"/>
+          <w:szCs w:val="28"/>
+        </w:rPr>
+        <w:t>программы</w:t>
       </w:r>
       <w:bookmarkEnd w:id="11"/>
     </w:p>
@@ -3033,7 +3216,7 @@
           <w:sz w:val="24"/>
           <w:szCs w:val="24"/>
         </w:rPr>
-        <w:t xml:space="preserve">Программа запускается через консоль. При запуске ей передаются аргументы: </w:t>
+        <w:t>Программа состоит из таких компонентов:</w:t>
       </w:r>
     </w:p>
     <w:p>
@@ -3041,7 +3224,7 @@
         <w:pStyle w:val="2"/>
         <w:numPr>
           <w:ilvl w:val="0"/>
-          <w:numId w:val="3"/>
+          <w:numId w:val="6"/>
         </w:numPr>
         <w:spacing w:after="60"/>
         <w:jc w:val="both"/>
@@ -3050,27 +3233,340 @@
           <w:szCs w:val="24"/>
         </w:rPr>
       </w:pPr>
-      <w:r>
-        <w:rPr>
-          <w:sz w:val="24"/>
-          <w:szCs w:val="24"/>
-        </w:rPr>
-        <w:lastRenderedPageBreak/>
-        <w:t>статистические тесты, которые нужно запустить</w:t>
-      </w:r>
-      <w:r>
-        <w:rPr>
-          <w:sz w:val="24"/>
-          <w:szCs w:val="24"/>
-        </w:rPr>
-        <w:t xml:space="preserve"> (всего 17 тестов, нужно ввести последовательность из 17 нулей и единиц, где единица – тест используется, 0 – тест пропускается)</w:t>
-      </w:r>
-      <w:r>
-        <w:rPr>
-          <w:sz w:val="24"/>
-          <w:szCs w:val="24"/>
-        </w:rPr>
-        <w:t xml:space="preserve">; </w:t>
+      <w:proofErr w:type="spellStart"/>
+      <w:r>
+        <w:rPr>
+          <w:sz w:val="24"/>
+          <w:szCs w:val="24"/>
+        </w:rPr>
+        <w:t>Парсер</w:t>
+      </w:r>
+      <w:proofErr w:type="spellEnd"/>
+      <w:r>
+        <w:rPr>
+          <w:sz w:val="24"/>
+          <w:szCs w:val="24"/>
+        </w:rPr>
+        <w:t xml:space="preserve"> аргументов (</w:t>
+      </w:r>
+      <w:r>
+        <w:rPr>
+          <w:sz w:val="24"/>
+          <w:szCs w:val="24"/>
+          <w:lang w:val="en-US"/>
+        </w:rPr>
+        <w:t>Argument Parser)</w:t>
+      </w:r>
+      <w:r>
+        <w:rPr>
+          <w:sz w:val="24"/>
+          <w:szCs w:val="24"/>
+        </w:rPr>
+        <w:t>.</w:t>
+      </w:r>
+    </w:p>
+    <w:p>
+      <w:pPr>
+        <w:pStyle w:val="2"/>
+        <w:spacing w:after="60"/>
+        <w:ind w:left="1032" w:firstLine="18"/>
+        <w:jc w:val="both"/>
+        <w:rPr>
+          <w:sz w:val="24"/>
+          <w:szCs w:val="24"/>
+        </w:rPr>
+      </w:pPr>
+      <w:r>
+        <w:rPr>
+          <w:sz w:val="24"/>
+          <w:szCs w:val="24"/>
+        </w:rPr>
+        <w:t xml:space="preserve">При запуске ей передаются аргументы: </w:t>
+      </w:r>
+    </w:p>
+    <w:p>
+      <w:pPr>
+        <w:pStyle w:val="2"/>
+        <w:numPr>
+          <w:ilvl w:val="1"/>
+          <w:numId w:val="6"/>
+        </w:numPr>
+        <w:spacing w:after="60"/>
+        <w:jc w:val="both"/>
+        <w:rPr>
+          <w:sz w:val="24"/>
+          <w:szCs w:val="24"/>
+        </w:rPr>
+      </w:pPr>
+      <w:r>
+        <w:rPr>
+          <w:sz w:val="24"/>
+          <w:szCs w:val="24"/>
+        </w:rPr>
+        <w:t xml:space="preserve">статистические тесты, которые нужно запустить (всего 17 тестов, нужно ввести последовательность из 17 нулей и единиц, где единица – тест используется, 0 – тест пропускается); </w:t>
+      </w:r>
+    </w:p>
+    <w:p>
+      <w:pPr>
+        <w:pStyle w:val="2"/>
+        <w:numPr>
+          <w:ilvl w:val="1"/>
+          <w:numId w:val="6"/>
+        </w:numPr>
+        <w:spacing w:after="60"/>
+        <w:jc w:val="both"/>
+        <w:rPr>
+          <w:sz w:val="24"/>
+          <w:szCs w:val="24"/>
+        </w:rPr>
+      </w:pPr>
+      <w:r>
+        <w:rPr>
+          <w:sz w:val="24"/>
+          <w:szCs w:val="24"/>
+        </w:rPr>
+        <w:t>количество последовательностей, которые будут тестироваться;</w:t>
+      </w:r>
+    </w:p>
+    <w:p>
+      <w:pPr>
+        <w:pStyle w:val="2"/>
+        <w:numPr>
+          <w:ilvl w:val="1"/>
+          <w:numId w:val="6"/>
+        </w:numPr>
+        <w:spacing w:after="60"/>
+        <w:jc w:val="both"/>
+        <w:rPr>
+          <w:sz w:val="24"/>
+          <w:szCs w:val="24"/>
+        </w:rPr>
+      </w:pPr>
+      <w:r>
+        <w:rPr>
+          <w:sz w:val="24"/>
+          <w:szCs w:val="24"/>
+        </w:rPr>
+        <w:t xml:space="preserve">название генератора или название файла (формат: </w:t>
+      </w:r>
+      <w:r>
+        <w:rPr>
+          <w:sz w:val="24"/>
+          <w:szCs w:val="24"/>
+        </w:rPr>
+        <w:t>“</w:t>
+      </w:r>
+      <w:r>
+        <w:rPr>
+          <w:sz w:val="24"/>
+          <w:szCs w:val="24"/>
+          <w:lang w:val="en-US"/>
+        </w:rPr>
+        <w:t>file</w:t>
+      </w:r>
+      <w:r>
+        <w:rPr>
+          <w:sz w:val="24"/>
+          <w:szCs w:val="24"/>
+        </w:rPr>
+        <w:t>=</w:t>
+      </w:r>
+      <w:r>
+        <w:rPr>
+          <w:sz w:val="24"/>
+          <w:szCs w:val="24"/>
+          <w:lang w:val="en-US"/>
+        </w:rPr>
+        <w:t>type</w:t>
+      </w:r>
+      <w:r>
+        <w:rPr>
+          <w:sz w:val="24"/>
+          <w:szCs w:val="24"/>
+        </w:rPr>
+        <w:t xml:space="preserve"> </w:t>
+      </w:r>
+      <w:r>
+        <w:rPr>
+          <w:sz w:val="24"/>
+          <w:szCs w:val="24"/>
+          <w:lang w:val="en-US"/>
+        </w:rPr>
+        <w:t>reading</w:t>
+      </w:r>
+      <w:r>
+        <w:rPr>
+          <w:sz w:val="24"/>
+          <w:szCs w:val="24"/>
+        </w:rPr>
+        <w:t>=’</w:t>
+      </w:r>
+      <w:r>
+        <w:rPr>
+          <w:sz w:val="24"/>
+          <w:szCs w:val="24"/>
+          <w:lang w:val="en-US"/>
+        </w:rPr>
+        <w:t>filename</w:t>
+      </w:r>
+      <w:r>
+        <w:rPr>
+          <w:sz w:val="24"/>
+          <w:szCs w:val="24"/>
+        </w:rPr>
+        <w:t>’”</w:t>
+      </w:r>
+      <w:r>
+        <w:rPr>
+          <w:sz w:val="24"/>
+          <w:szCs w:val="24"/>
+        </w:rPr>
+        <w:t xml:space="preserve">, где </w:t>
+      </w:r>
+      <w:r>
+        <w:rPr>
+          <w:sz w:val="24"/>
+          <w:szCs w:val="24"/>
+          <w:lang w:val="en-US"/>
+        </w:rPr>
+        <w:t>type</w:t>
+      </w:r>
+      <w:r>
+        <w:rPr>
+          <w:sz w:val="24"/>
+          <w:szCs w:val="24"/>
+        </w:rPr>
+        <w:t xml:space="preserve"> </w:t>
+      </w:r>
+      <w:r>
+        <w:rPr>
+          <w:sz w:val="24"/>
+          <w:szCs w:val="24"/>
+          <w:lang w:val="en-US"/>
+        </w:rPr>
+        <w:t>reading</w:t>
+      </w:r>
+      <w:r>
+        <w:rPr>
+          <w:sz w:val="24"/>
+          <w:szCs w:val="24"/>
+        </w:rPr>
+        <w:t xml:space="preserve"> </w:t>
+      </w:r>
+      <w:r>
+        <w:rPr>
+          <w:sz w:val="24"/>
+          <w:szCs w:val="24"/>
+        </w:rPr>
+        <w:t>–</w:t>
+      </w:r>
+      <w:r>
+        <w:rPr>
+          <w:sz w:val="24"/>
+          <w:szCs w:val="24"/>
+        </w:rPr>
+        <w:t xml:space="preserve"> {</w:t>
+      </w:r>
+      <w:r>
+        <w:rPr>
+          <w:sz w:val="24"/>
+          <w:szCs w:val="24"/>
+        </w:rPr>
+        <w:t xml:space="preserve">2, 8}, что означает, файл считывается по биту или по байту символа </w:t>
+      </w:r>
+      <w:r>
+        <w:rPr>
+          <w:sz w:val="24"/>
+          <w:szCs w:val="24"/>
+          <w:lang w:val="en-US"/>
+        </w:rPr>
+        <w:t>ASCII</w:t>
+      </w:r>
+      <w:r>
+        <w:rPr>
+          <w:sz w:val="24"/>
+          <w:szCs w:val="24"/>
+        </w:rPr>
+        <w:t xml:space="preserve"> </w:t>
+      </w:r>
+      <w:r>
+        <w:rPr>
+          <w:sz w:val="24"/>
+          <w:szCs w:val="24"/>
+        </w:rPr>
+        <w:t xml:space="preserve">[‘0’ </w:t>
+      </w:r>
+      <w:r>
+        <w:rPr>
+          <w:sz w:val="24"/>
+          <w:szCs w:val="24"/>
+        </w:rPr>
+        <w:t>и</w:t>
+      </w:r>
+      <w:r>
+        <w:rPr>
+          <w:sz w:val="24"/>
+          <w:szCs w:val="24"/>
+        </w:rPr>
+        <w:t xml:space="preserve"> ‘1’]</w:t>
+      </w:r>
+      <w:r>
+        <w:rPr>
+          <w:sz w:val="24"/>
+          <w:szCs w:val="24"/>
+        </w:rPr>
+        <w:t>);</w:t>
+      </w:r>
+    </w:p>
+    <w:p>
+      <w:pPr>
+        <w:pStyle w:val="2"/>
+        <w:numPr>
+          <w:ilvl w:val="1"/>
+          <w:numId w:val="6"/>
+        </w:numPr>
+        <w:spacing w:after="60"/>
+        <w:jc w:val="both"/>
+        <w:rPr>
+          <w:sz w:val="24"/>
+          <w:szCs w:val="24"/>
+        </w:rPr>
+      </w:pPr>
+      <w:r>
+        <w:rPr>
+          <w:sz w:val="24"/>
+          <w:szCs w:val="24"/>
+        </w:rPr>
+        <w:t>количество длин последовательностей</w:t>
+      </w:r>
+    </w:p>
+    <w:p>
+      <w:pPr>
+        <w:pStyle w:val="2"/>
+        <w:numPr>
+          <w:ilvl w:val="1"/>
+          <w:numId w:val="6"/>
+        </w:numPr>
+        <w:spacing w:after="60"/>
+        <w:jc w:val="both"/>
+        <w:rPr>
+          <w:sz w:val="24"/>
+          <w:szCs w:val="24"/>
+        </w:rPr>
+      </w:pPr>
+      <w:r>
+        <w:rPr>
+          <w:sz w:val="24"/>
+          <w:szCs w:val="24"/>
+        </w:rPr>
+        <w:t>перечисление длин (длина последовательности указывается в битах, например «1000» - значит длина последовательности 1000 бит).</w:t>
+      </w:r>
+      <w:r>
+        <w:rPr>
+          <w:sz w:val="24"/>
+          <w:szCs w:val="24"/>
+        </w:rPr>
+        <w:t xml:space="preserve"> </w:t>
       </w:r>
     </w:p>
     <w:p>
@@ -3078,7 +3574,7 @@
         <w:pStyle w:val="2"/>
         <w:numPr>
           <w:ilvl w:val="0"/>
-          <w:numId w:val="3"/>
+          <w:numId w:val="6"/>
         </w:numPr>
         <w:spacing w:after="60"/>
         <w:jc w:val="both"/>
@@ -3092,7 +3588,46 @@
           <w:sz w:val="24"/>
           <w:szCs w:val="24"/>
         </w:rPr>
-        <w:t>количество последовательностей, которые будут тестироваться;</w:t>
+        <w:t>Чтение последовательности из файла (</w:t>
+      </w:r>
+      <w:r>
+        <w:rPr>
+          <w:sz w:val="24"/>
+          <w:szCs w:val="24"/>
+          <w:lang w:val="en-US"/>
+        </w:rPr>
+        <w:t>Sequence</w:t>
+      </w:r>
+      <w:r>
+        <w:rPr>
+          <w:sz w:val="24"/>
+          <w:szCs w:val="24"/>
+        </w:rPr>
+        <w:t xml:space="preserve"> </w:t>
+      </w:r>
+      <w:proofErr w:type="spellStart"/>
+      <w:r>
+        <w:rPr>
+          <w:sz w:val="24"/>
+          <w:szCs w:val="24"/>
+          <w:lang w:val="en-US"/>
+        </w:rPr>
+        <w:t>FileReader</w:t>
+      </w:r>
+      <w:proofErr w:type="spellEnd"/>
+      <w:r>
+        <w:rPr>
+          <w:sz w:val="24"/>
+          <w:szCs w:val="24"/>
+        </w:rPr>
+        <w:t>)</w:t>
+      </w:r>
+      <w:r>
+        <w:rPr>
+          <w:sz w:val="24"/>
+          <w:szCs w:val="24"/>
+        </w:rPr>
+        <w:t>;</w:t>
       </w:r>
     </w:p>
     <w:p>
@@ -3100,7 +3635,7 @@
         <w:pStyle w:val="2"/>
         <w:numPr>
           <w:ilvl w:val="0"/>
-          <w:numId w:val="3"/>
+          <w:numId w:val="6"/>
         </w:numPr>
         <w:spacing w:after="60"/>
         <w:jc w:val="both"/>
@@ -3114,14 +3649,7 @@
           <w:sz w:val="24"/>
           <w:szCs w:val="24"/>
         </w:rPr>
-        <w:t xml:space="preserve">название генератора или название файла (формат: </w:t>
-      </w:r>
-      <w:r>
-        <w:rPr>
-          <w:sz w:val="24"/>
-          <w:szCs w:val="24"/>
-        </w:rPr>
-        <w:t>“</w:t>
+        <w:t xml:space="preserve">Фабрика ГПСЧ </w:t>
       </w:r>
       <w:r>
         <w:rPr>
@@ -3129,181 +3657,7 @@
           <w:szCs w:val="24"/>
           <w:lang w:val="en-US"/>
         </w:rPr>
-        <w:t>file</w:t>
-      </w:r>
-      <w:r>
-        <w:rPr>
-          <w:sz w:val="24"/>
-          <w:szCs w:val="24"/>
-        </w:rPr>
-        <w:t>=</w:t>
-      </w:r>
-      <w:r>
-        <w:rPr>
-          <w:sz w:val="24"/>
-          <w:szCs w:val="24"/>
-          <w:lang w:val="en-US"/>
-        </w:rPr>
-        <w:t>type</w:t>
-      </w:r>
-      <w:r>
-        <w:rPr>
-          <w:sz w:val="24"/>
-          <w:szCs w:val="24"/>
-        </w:rPr>
-        <w:t xml:space="preserve"> </w:t>
-      </w:r>
-      <w:r>
-        <w:rPr>
-          <w:sz w:val="24"/>
-          <w:szCs w:val="24"/>
-          <w:lang w:val="en-US"/>
-        </w:rPr>
-        <w:t>reading</w:t>
-      </w:r>
-      <w:r>
-        <w:rPr>
-          <w:sz w:val="24"/>
-          <w:szCs w:val="24"/>
-        </w:rPr>
-        <w:t>=’</w:t>
-      </w:r>
-      <w:r>
-        <w:rPr>
-          <w:sz w:val="24"/>
-          <w:szCs w:val="24"/>
-          <w:lang w:val="en-US"/>
-        </w:rPr>
-        <w:t>filename</w:t>
-      </w:r>
-      <w:r>
-        <w:rPr>
-          <w:sz w:val="24"/>
-          <w:szCs w:val="24"/>
-        </w:rPr>
-        <w:t>’”</w:t>
-      </w:r>
-      <w:r>
-        <w:rPr>
-          <w:sz w:val="24"/>
-          <w:szCs w:val="24"/>
-        </w:rPr>
-        <w:t xml:space="preserve">, где </w:t>
-      </w:r>
-      <w:r>
-        <w:rPr>
-          <w:sz w:val="24"/>
-          <w:szCs w:val="24"/>
-          <w:lang w:val="en-US"/>
-        </w:rPr>
-        <w:t>type</w:t>
-      </w:r>
-      <w:r>
-        <w:rPr>
-          <w:sz w:val="24"/>
-          <w:szCs w:val="24"/>
-        </w:rPr>
-        <w:t xml:space="preserve"> </w:t>
-      </w:r>
-      <w:r>
-        <w:rPr>
-          <w:sz w:val="24"/>
-          <w:szCs w:val="24"/>
-          <w:lang w:val="en-US"/>
-        </w:rPr>
-        <w:t>reading</w:t>
-      </w:r>
-      <w:r>
-        <w:rPr>
-          <w:sz w:val="24"/>
-          <w:szCs w:val="24"/>
-        </w:rPr>
-        <w:t xml:space="preserve"> </w:t>
-      </w:r>
-      <w:r>
-        <w:rPr>
-          <w:sz w:val="24"/>
-          <w:szCs w:val="24"/>
-        </w:rPr>
-        <w:t>–</w:t>
-      </w:r>
-      <w:r>
-        <w:rPr>
-          <w:sz w:val="24"/>
-          <w:szCs w:val="24"/>
-        </w:rPr>
-        <w:t xml:space="preserve"> {</w:t>
-      </w:r>
-      <w:r>
-        <w:rPr>
-          <w:sz w:val="24"/>
-          <w:szCs w:val="24"/>
-        </w:rPr>
-        <w:t>2, 8}, что означает, файл считывается</w:t>
-      </w:r>
-      <w:r>
-        <w:rPr>
-          <w:sz w:val="24"/>
-          <w:szCs w:val="24"/>
-        </w:rPr>
-        <w:t xml:space="preserve"> по биту или</w:t>
-      </w:r>
-      <w:r>
-        <w:rPr>
-          <w:sz w:val="24"/>
-          <w:szCs w:val="24"/>
-        </w:rPr>
-        <w:t xml:space="preserve"> по байту </w:t>
-      </w:r>
-      <w:r>
-        <w:rPr>
-          <w:sz w:val="24"/>
-          <w:szCs w:val="24"/>
-        </w:rPr>
-        <w:t xml:space="preserve">символа </w:t>
-      </w:r>
-      <w:r>
-        <w:rPr>
-          <w:sz w:val="24"/>
-          <w:szCs w:val="24"/>
-          <w:lang w:val="en-US"/>
-        </w:rPr>
-        <w:t>ASCII</w:t>
-      </w:r>
-      <w:r>
-        <w:rPr>
-          <w:sz w:val="24"/>
-          <w:szCs w:val="24"/>
-        </w:rPr>
-        <w:t xml:space="preserve"> </w:t>
-      </w:r>
-      <w:r>
-        <w:rPr>
-          <w:sz w:val="24"/>
-          <w:szCs w:val="24"/>
-        </w:rPr>
-        <w:t xml:space="preserve">[‘0’ </w:t>
-      </w:r>
-      <w:r>
-        <w:rPr>
-          <w:sz w:val="24"/>
-          <w:szCs w:val="24"/>
-        </w:rPr>
-        <w:t>и</w:t>
-      </w:r>
-      <w:r>
-        <w:rPr>
-          <w:sz w:val="24"/>
-          <w:szCs w:val="24"/>
-        </w:rPr>
-        <w:t xml:space="preserve"> ‘1’]</w:t>
-      </w:r>
-      <w:r>
-        <w:rPr>
-          <w:sz w:val="24"/>
-          <w:szCs w:val="24"/>
-        </w:rPr>
-        <w:t>)</w:t>
+        <w:t>(PRNG Factory)</w:t>
       </w:r>
       <w:r>
         <w:rPr>
@@ -3318,7 +3672,7 @@
         <w:pStyle w:val="2"/>
         <w:numPr>
           <w:ilvl w:val="0"/>
-          <w:numId w:val="3"/>
+          <w:numId w:val="6"/>
         </w:numPr>
         <w:spacing w:after="60"/>
         <w:jc w:val="both"/>
@@ -3332,7 +3686,59 @@
           <w:sz w:val="24"/>
           <w:szCs w:val="24"/>
         </w:rPr>
-        <w:t>количество длин последовательностей</w:t>
+        <w:t>Запуск статистических тестов (</w:t>
+      </w:r>
+      <w:r>
+        <w:rPr>
+          <w:sz w:val="24"/>
+          <w:szCs w:val="24"/>
+          <w:lang w:val="en-US"/>
+        </w:rPr>
+        <w:t>Run</w:t>
+      </w:r>
+      <w:r>
+        <w:rPr>
+          <w:sz w:val="24"/>
+          <w:szCs w:val="24"/>
+        </w:rPr>
+        <w:t xml:space="preserve"> </w:t>
+      </w:r>
+      <w:r>
+        <w:rPr>
+          <w:sz w:val="24"/>
+          <w:szCs w:val="24"/>
+          <w:lang w:val="en-US"/>
+        </w:rPr>
+        <w:t>Statistical</w:t>
+      </w:r>
+      <w:r>
+        <w:rPr>
+          <w:sz w:val="24"/>
+          <w:szCs w:val="24"/>
+        </w:rPr>
+        <w:t xml:space="preserve"> </w:t>
+      </w:r>
+      <w:r>
+        <w:rPr>
+          <w:sz w:val="24"/>
+          <w:szCs w:val="24"/>
+          <w:lang w:val="en-US"/>
+        </w:rPr>
+        <w:t>Tests</w:t>
+      </w:r>
+      <w:r>
+        <w:rPr>
+          <w:sz w:val="24"/>
+          <w:szCs w:val="24"/>
+        </w:rPr>
+        <w:t>)</w:t>
+      </w:r>
+      <w:r>
+        <w:rPr>
+          <w:sz w:val="24"/>
+          <w:szCs w:val="24"/>
+        </w:rPr>
+        <w:t>;</w:t>
       </w:r>
     </w:p>
     <w:p>
@@ -3340,7 +3746,7 @@
         <w:pStyle w:val="2"/>
         <w:numPr>
           <w:ilvl w:val="0"/>
-          <w:numId w:val="3"/>
+          <w:numId w:val="6"/>
         </w:numPr>
         <w:spacing w:after="60"/>
         <w:jc w:val="both"/>
@@ -3354,49 +3760,198 @@
           <w:sz w:val="24"/>
           <w:szCs w:val="24"/>
         </w:rPr>
-        <w:t>перечисление длин (длина последовательности указывается в битах, например «1000» - значит длина последовательности 1000 бит).</w:t>
+        <w:t>Форматирование результатов и запись их в файл (</w:t>
+      </w:r>
+      <w:r>
+        <w:rPr>
+          <w:sz w:val="24"/>
+          <w:szCs w:val="24"/>
+          <w:lang w:val="en-US"/>
+        </w:rPr>
+        <w:t>Format</w:t>
+      </w:r>
+      <w:r>
+        <w:rPr>
+          <w:sz w:val="24"/>
+          <w:szCs w:val="24"/>
+        </w:rPr>
+        <w:t xml:space="preserve"> </w:t>
+      </w:r>
+      <w:r>
+        <w:rPr>
+          <w:sz w:val="24"/>
+          <w:szCs w:val="24"/>
+          <w:lang w:val="en-US"/>
+        </w:rPr>
+        <w:t>the</w:t>
+      </w:r>
+      <w:r>
+        <w:rPr>
+          <w:sz w:val="24"/>
+          <w:szCs w:val="24"/>
+        </w:rPr>
+        <w:t xml:space="preserve"> </w:t>
+      </w:r>
+      <w:r>
+        <w:rPr>
+          <w:sz w:val="24"/>
+          <w:szCs w:val="24"/>
+          <w:lang w:val="en-US"/>
+        </w:rPr>
+        <w:t>results</w:t>
+      </w:r>
+      <w:r>
+        <w:rPr>
+          <w:sz w:val="24"/>
+          <w:szCs w:val="24"/>
+        </w:rPr>
+        <w:t xml:space="preserve"> </w:t>
+      </w:r>
+      <w:r>
+        <w:rPr>
+          <w:sz w:val="24"/>
+          <w:szCs w:val="24"/>
+          <w:lang w:val="en-US"/>
+        </w:rPr>
+        <w:t>and</w:t>
+      </w:r>
+      <w:r>
+        <w:rPr>
+          <w:sz w:val="24"/>
+          <w:szCs w:val="24"/>
+        </w:rPr>
+        <w:t xml:space="preserve"> </w:t>
+      </w:r>
+      <w:r>
+        <w:rPr>
+          <w:sz w:val="24"/>
+          <w:szCs w:val="24"/>
+          <w:lang w:val="en-US"/>
+        </w:rPr>
+        <w:t>writing</w:t>
+      </w:r>
+      <w:r>
+        <w:rPr>
+          <w:sz w:val="24"/>
+          <w:szCs w:val="24"/>
+        </w:rPr>
+        <w:t xml:space="preserve"> </w:t>
+      </w:r>
+      <w:r>
+        <w:rPr>
+          <w:sz w:val="24"/>
+          <w:szCs w:val="24"/>
+          <w:lang w:val="en-US"/>
+        </w:rPr>
+        <w:t>to</w:t>
+      </w:r>
+      <w:r>
+        <w:rPr>
+          <w:sz w:val="24"/>
+          <w:szCs w:val="24"/>
+        </w:rPr>
+        <w:t xml:space="preserve"> </w:t>
+      </w:r>
+      <w:r>
+        <w:rPr>
+          <w:sz w:val="24"/>
+          <w:szCs w:val="24"/>
+          <w:lang w:val="en-US"/>
+        </w:rPr>
+        <w:t>file</w:t>
+      </w:r>
+      <w:r>
+        <w:rPr>
+          <w:sz w:val="24"/>
+          <w:szCs w:val="24"/>
+        </w:rPr>
+        <w:t>).</w:t>
       </w:r>
     </w:p>
     <w:p>
       <w:pPr>
         <w:pStyle w:val="2"/>
-        <w:spacing w:after="60"/>
-        <w:ind w:firstLine="709"/>
-        <w:jc w:val="both"/>
-        <w:rPr>
-          <w:sz w:val="24"/>
-          <w:szCs w:val="24"/>
-        </w:rPr>
-      </w:pPr>
-      <w:r>
-        <w:rPr>
-          <w:sz w:val="24"/>
-          <w:szCs w:val="24"/>
-        </w:rPr>
-        <w:t xml:space="preserve">Во время работы программа выдаёт разную отладочную информацию, связанную с </w:t>
-      </w:r>
-      <w:proofErr w:type="gramStart"/>
-      <w:r>
-        <w:rPr>
-          <w:sz w:val="24"/>
-          <w:szCs w:val="24"/>
-        </w:rPr>
-        <w:t>запуском</w:t>
-      </w:r>
-      <w:proofErr w:type="gramEnd"/>
-      <w:r>
-        <w:rPr>
-          <w:sz w:val="24"/>
-          <w:szCs w:val="24"/>
-        </w:rPr>
-        <w:t xml:space="preserve"> как отдельных тестов, так и в совокупности (например, время работы всей программы).</w:t>
+        <w:ind w:left="-30" w:firstLine="720"/>
+        <w:rPr>
+          <w:sz w:val="24"/>
+          <w:szCs w:val="24"/>
+        </w:rPr>
+      </w:pPr>
+      <w:r>
+        <w:rPr>
+          <w:sz w:val="24"/>
+          <w:szCs w:val="24"/>
+        </w:rPr>
+        <w:t xml:space="preserve">В конце работы программа выдаёт текстовый файл, в котором содержатся результаты тестирования последовательностей. Первой строкой указываются названия тестов (и с параметром, которым они запускались). Каждая следующая строка выглядит следующим образом: размер последовательности и результат её тестирования по каждому тесту (количество последовательностей, которые не прошли данный тест). Столбцы разделяются табуляцией. Это сделано для того, чтобы можно было легко копировать и вставлять данный файл в табличный документ, например, в программу </w:t>
+      </w:r>
+      <w:r>
+        <w:rPr>
+          <w:sz w:val="24"/>
+          <w:szCs w:val="24"/>
+          <w:lang w:val="en-US"/>
+        </w:rPr>
+        <w:t>Microsoft</w:t>
+      </w:r>
+      <w:r>
+        <w:rPr>
+          <w:sz w:val="24"/>
+          <w:szCs w:val="24"/>
+        </w:rPr>
+        <w:t xml:space="preserve"> </w:t>
+      </w:r>
+      <w:r>
+        <w:rPr>
+          <w:sz w:val="24"/>
+          <w:szCs w:val="24"/>
+          <w:lang w:val="en-US"/>
+        </w:rPr>
+        <w:t>Excel</w:t>
+      </w:r>
+      <w:r>
+        <w:rPr>
+          <w:sz w:val="24"/>
+          <w:szCs w:val="24"/>
+        </w:rPr>
+        <w:t xml:space="preserve"> или </w:t>
+      </w:r>
+      <w:r>
+        <w:rPr>
+          <w:sz w:val="24"/>
+          <w:szCs w:val="24"/>
+          <w:lang w:val="en-US"/>
+        </w:rPr>
+        <w:t>LibreOffice</w:t>
+      </w:r>
+      <w:r>
+        <w:rPr>
+          <w:sz w:val="24"/>
+          <w:szCs w:val="24"/>
+        </w:rPr>
+        <w:t xml:space="preserve"> </w:t>
+      </w:r>
+      <w:proofErr w:type="spellStart"/>
+      <w:r>
+        <w:rPr>
+          <w:sz w:val="24"/>
+          <w:szCs w:val="24"/>
+          <w:lang w:val="en-US"/>
+        </w:rPr>
+        <w:t>Calc</w:t>
+      </w:r>
+      <w:proofErr w:type="spellEnd"/>
+      <w:r>
+        <w:rPr>
+          <w:sz w:val="24"/>
+          <w:szCs w:val="24"/>
+        </w:rPr>
+        <w:t>.</w:t>
       </w:r>
     </w:p>
     <w:p>
       <w:pPr>
         <w:pStyle w:val="2"/>
         <w:spacing w:after="60"/>
-        <w:ind w:firstLine="709"/>
+        <w:ind w:left="-30" w:firstLine="720"/>
         <w:jc w:val="both"/>
         <w:rPr>
           <w:sz w:val="24"/>
@@ -3408,90 +3963,7 @@
           <w:sz w:val="24"/>
           <w:szCs w:val="24"/>
         </w:rPr>
-        <w:t xml:space="preserve">В конце работы программа выдаёт текстовый файл, в котором содержатся результаты тестирования последовательностей. Первой строкой указываются названия тестов (и с параметром, которым они запускались). </w:t>
-      </w:r>
-      <w:r>
-        <w:rPr>
-          <w:sz w:val="24"/>
-          <w:szCs w:val="24"/>
-        </w:rPr>
-        <w:t>Каждая следующая строка выглядит следующим образом</w:t>
-      </w:r>
-      <w:r>
-        <w:rPr>
-          <w:sz w:val="24"/>
-          <w:szCs w:val="24"/>
-        </w:rPr>
-        <w:t xml:space="preserve">: размер последовательности и </w:t>
-      </w:r>
-      <w:r>
-        <w:rPr>
-          <w:sz w:val="24"/>
-          <w:szCs w:val="24"/>
-        </w:rPr>
-        <w:t xml:space="preserve">результат её тестирования по каждому тесту (количество последовательностей, которые не прошли данный тест). Столбцы разделяются табуляцией. Это сделано для того, чтобы можно было легко копировать и вставлять данный файл в табличный документ, например, в программу </w:t>
-      </w:r>
-      <w:r>
-        <w:rPr>
-          <w:sz w:val="24"/>
-          <w:szCs w:val="24"/>
-          <w:lang w:val="en-US"/>
-        </w:rPr>
-        <w:t>Microsoft</w:t>
-      </w:r>
-      <w:r>
-        <w:rPr>
-          <w:sz w:val="24"/>
-          <w:szCs w:val="24"/>
-        </w:rPr>
-        <w:t xml:space="preserve"> </w:t>
-      </w:r>
-      <w:r>
-        <w:rPr>
-          <w:sz w:val="24"/>
-          <w:szCs w:val="24"/>
-          <w:lang w:val="en-US"/>
-        </w:rPr>
-        <w:t>Excel</w:t>
-      </w:r>
-      <w:r>
-        <w:rPr>
-          <w:sz w:val="24"/>
-          <w:szCs w:val="24"/>
-        </w:rPr>
-        <w:t xml:space="preserve"> или </w:t>
-      </w:r>
-      <w:proofErr w:type="spellStart"/>
-      <w:r>
-        <w:rPr>
-          <w:sz w:val="24"/>
-          <w:szCs w:val="24"/>
-          <w:lang w:val="en-US"/>
-        </w:rPr>
-        <w:t>LibreOffice</w:t>
-      </w:r>
-      <w:proofErr w:type="spellEnd"/>
-      <w:r>
-        <w:rPr>
-          <w:sz w:val="24"/>
-          <w:szCs w:val="24"/>
-        </w:rPr>
-        <w:t xml:space="preserve"> </w:t>
-      </w:r>
-      <w:r>
-        <w:rPr>
-          <w:sz w:val="24"/>
-          <w:szCs w:val="24"/>
-          <w:lang w:val="en-US"/>
-        </w:rPr>
-        <w:t>Calc</w:t>
-      </w:r>
-      <w:r>
-        <w:rPr>
-          <w:sz w:val="24"/>
-          <w:szCs w:val="24"/>
-        </w:rPr>
-        <w:t>.</w:t>
+        <w:t xml:space="preserve">Программа запускается через консоль. </w:t>
       </w:r>
     </w:p>
     <w:p>
@@ -3722,6 +4194,7 @@
           <w:sz w:val="24"/>
           <w:szCs w:val="24"/>
         </w:rPr>
+        <w:lastRenderedPageBreak/>
         <w:t xml:space="preserve">Данный </w:t>
       </w:r>
       <w:r>
@@ -3890,7 +4363,6 @@
           <w:sz w:val="24"/>
           <w:szCs w:val="24"/>
         </w:rPr>
-        <w:lastRenderedPageBreak/>
         <w:t xml:space="preserve">параметры, с которыми нужно запускать тесты (в дополнение можно отметить, что параметры можно передать по умолчанию, вызвав конструктор класса </w:t>
       </w:r>
       <w:proofErr w:type="spellStart"/>
@@ -4016,7 +4488,6 @@
     <w:p>
       <w:pPr>
         <w:pStyle w:val="2"/>
-        <w:spacing w:after="60"/>
         <w:ind w:firstLine="709"/>
         <w:jc w:val="both"/>
         <w:rPr>
@@ -4126,7 +4597,6 @@
     <w:p>
       <w:pPr>
         <w:pStyle w:val="2"/>
-        <w:spacing w:after="60"/>
         <w:ind w:firstLine="709"/>
         <w:jc w:val="both"/>
         <w:rPr>
@@ -4274,7 +4744,7 @@
       <w:pPr>
         <w:pStyle w:val="10"/>
         <w:spacing w:after="60"/>
-        <w:ind w:left="-30" w:firstLine="720"/>
+        <w:ind w:firstLine="690"/>
         <w:jc w:val="both"/>
       </w:pPr>
       <w:r>
@@ -4289,7 +4759,7 @@
       <w:pPr>
         <w:pStyle w:val="10"/>
         <w:spacing w:after="60"/>
-        <w:ind w:left="-30" w:firstLine="720"/>
+        <w:ind w:firstLine="690"/>
         <w:jc w:val="both"/>
         <w:rPr>
           <w:sz w:val="24"/>
@@ -4325,7 +4795,15 @@
           <w:sz w:val="24"/>
           <w:szCs w:val="24"/>
         </w:rPr>
-        <w:t>. Так как в реализованном алгоритме последовательности псевдослучайных чисел тестируются независимо друг от друга, с помощью директив, предоставляемых библиотекой, работа программы в этой части стала параллельной. Т.е. в каждый момент времени работы программы N последовательностей тестируются в N различных потоках, и, если мы имеем N исполнительных устройств, то тестируются параллельно (параллелизм в пространстве). Время работы уменьшается пропорционально количеству задействованных исполнительных устройств.</w:t>
+        <w:t xml:space="preserve">. Так как в реализованном алгоритме последовательности псевдослучайных чисел тестируются независимо друг от друга, с помощью директив, </w:t>
+      </w:r>
+      <w:r>
+        <w:rPr>
+          <w:sz w:val="24"/>
+          <w:szCs w:val="24"/>
+        </w:rPr>
+        <w:lastRenderedPageBreak/>
+        <w:t>предоставляемых библиотекой, работа программы в этой части стала параллельной. Т.е. в каждый момент времени работы программы N последовательностей тестируются в N различных потоках, и, если мы имеем N исполнительных устройств, то тестируются параллельно (параллелизм в пространстве). Время работы уменьшается пропорционально количеству задействованных исполнительных устройств.</w:t>
       </w:r>
     </w:p>
     <w:p>
@@ -4350,7 +4828,6 @@
           <w:sz w:val="28"/>
           <w:szCs w:val="28"/>
         </w:rPr>
-        <w:lastRenderedPageBreak/>
         <w:t>Проверка теста стопки книг</w:t>
       </w:r>
       <w:bookmarkEnd w:id="14"/>
@@ -4694,7 +5171,7 @@
       </w:pPr>
       <w:bookmarkStart w:id="16" w:name="_Toc514001268"/>
       <w:bookmarkStart w:id="17" w:name="_Toc515628386"/>
-      <w:bookmarkEnd w:id="4"/>
+      <w:bookmarkEnd w:id="5"/>
       <w:r>
         <w:rPr>
           <w:sz w:val="28"/>
@@ -4978,7 +5455,15 @@
           <w:sz w:val="24"/>
           <w:szCs w:val="24"/>
         </w:rPr>
-        <w:t>(позиция, до которой включительно последовательность была просмотрена). Элементы в массиве отсортированы таким образом, чтобы в начале массива (в вершине стопки) находились те символы, которые встречались в последовательности чаще других. Каждая итерация алгоритма описывается следующим образом: достаётся следующий символ из последовательности, потом ищется в стопке. После нахождения данного элемента, счётчик текущего символа увеличивается на единицу. Далее стопка сортируется (в соответствие со свойством).</w:t>
+        <w:t xml:space="preserve">(позиция, до которой включительно последовательность была просмотрена). Элементы в массиве отсортированы таким образом, чтобы в начале массива (в вершине стопки) находились те символы, которые встречались в последовательности чаще других. Каждая итерация алгоритма описывается следующим образом: достаётся </w:t>
+      </w:r>
+      <w:r>
+        <w:rPr>
+          <w:sz w:val="24"/>
+          <w:szCs w:val="24"/>
+        </w:rPr>
+        <w:lastRenderedPageBreak/>
+        <w:t>следующий символ из последовательности, потом ищется в стопке. После нахождения данного элемента, счётчик текущего символа увеличивается на единицу. Далее стопка сортируется (в соответствие со свойством).</w:t>
       </w:r>
     </w:p>
     <w:p>
@@ -5018,15 +5503,7 @@
           <w:sz w:val="24"/>
           <w:szCs w:val="24"/>
         </w:rPr>
-        <w:t xml:space="preserve">Класс, который реализует тест, выделяет память под: контейнер, который реализует «стопку» (хранит частоту встречаемости символа в </w:t>
-      </w:r>
-      <w:r>
-        <w:rPr>
-          <w:sz w:val="24"/>
-          <w:szCs w:val="24"/>
-        </w:rPr>
-        <w:lastRenderedPageBreak/>
-        <w:t>последовательности), соответствие в виде массива (ключ: символ алфавита</w:t>
+        <w:t>Класс, который реализует тест, выделяет память под: контейнер, который реализует «стопку» (хранит частоту встречаемости символа в последовательности), соответствие в виде массива (ключ: символ алфавита</w:t>
       </w:r>
       <w:proofErr w:type="gramStart"/>
       <w:r>
@@ -5498,24 +5975,71 @@
           <w:sz w:val="24"/>
           <w:szCs w:val="24"/>
         </w:rPr>
-        <w:t>На вход тесту подаётся размер верхней стопки. Программа считает, сколько символ побывал в этой верхней части стопки. И считает статистику хи-квадрат для этих данных. В соответствие с таблицей распределения хи-квадрат по статистике достаётся вероятность, которая сравнивается с 0,95. Если вероятность больше данного числа, то принимается гипотеза о не случайности последовательности. Иначе последовательность случайна.</w:t>
+        <w:t xml:space="preserve">На вход тесту подаётся размер верхней стопки. Программа считает, сколько символ побывал в этой верхней части стопки. И считает статистику хи-квадрат для </w:t>
+      </w:r>
+      <w:r>
+        <w:rPr>
+          <w:sz w:val="24"/>
+          <w:szCs w:val="24"/>
+        </w:rPr>
+        <w:lastRenderedPageBreak/>
+        <w:t>этих данных. В соответствие с таблицей распределения хи-квадрат по статистике достаётся вероятность, которая сравнивается с 0,95. Если вероятность больше данного числа, то принимается гипотеза о не случайности последовательности. Иначе последовательность случайна.</w:t>
       </w:r>
     </w:p>
     <w:p>
       <w:pPr>
+        <w:pStyle w:val="10"/>
+        <w:spacing w:after="120"/>
+        <w:ind w:left="-28" w:firstLine="720"/>
+        <w:jc w:val="both"/>
+        <w:rPr>
+          <w:b/>
+          <w:sz w:val="24"/>
+          <w:szCs w:val="24"/>
+        </w:rPr>
+      </w:pPr>
+      <w:r>
+        <w:rPr>
+          <w:b/>
+          <w:sz w:val="24"/>
+          <w:szCs w:val="24"/>
+        </w:rPr>
+        <w:t>Дальнейшие исследования</w:t>
+      </w:r>
+    </w:p>
+    <w:p>
+      <w:pPr>
+        <w:pStyle w:val="10"/>
+        <w:spacing w:after="120"/>
+        <w:ind w:left="-30" w:firstLine="720"/>
+        <w:jc w:val="both"/>
+        <w:rPr>
+          <w:sz w:val="24"/>
+          <w:szCs w:val="24"/>
+        </w:rPr>
+      </w:pPr>
+      <w:r>
+        <w:rPr>
+          <w:sz w:val="24"/>
+          <w:szCs w:val="24"/>
+        </w:rPr>
+        <w:t>Данный тест требует тестирования на последовательностях случайных чисел для проверки его корректности (что тест не дискредитирует случайные последовательности).</w:t>
+      </w:r>
+    </w:p>
+    <w:p>
+      <w:pPr>
         <w:rPr>
           <w:rFonts w:ascii="Arial" w:eastAsia="Arial" w:hAnsi="Arial" w:cs="Arial"/>
           <w:color w:val="000000"/>
           <w:sz w:val="24"/>
           <w:szCs w:val="24"/>
-          <w:lang w:val="en-US" w:eastAsia="ru-RU"/>
-        </w:rPr>
-      </w:pPr>
-      <w:r>
-        <w:rPr>
-          <w:sz w:val="24"/>
-          <w:szCs w:val="24"/>
-          <w:lang w:val="en-US"/>
+          <w:lang w:eastAsia="ru-RU"/>
+        </w:rPr>
+      </w:pPr>
+      <w:r>
+        <w:rPr>
+          <w:sz w:val="24"/>
+          <w:szCs w:val="24"/>
         </w:rPr>
         <w:br w:type="page"/>
       </w:r>
@@ -5558,7 +6082,7 @@
           <w:insideH w:val="single" w:sz="4" w:space="0" w:color="auto"/>
           <w:insideV w:val="single" w:sz="4" w:space="0" w:color="auto"/>
         </w:tblBorders>
-        <w:tblLook w:val="04A0"/>
+        <w:tblLook w:val="04A0" w:firstRow="1" w:lastRow="0" w:firstColumn="1" w:lastColumn="0" w:noHBand="0" w:noVBand="1"/>
       </w:tblPr>
       <w:tblGrid>
         <w:gridCol w:w="3678"/>
@@ -8974,7 +9498,7 @@
       <w:r>
         <w:t xml:space="preserve">[1] </w:t>
       </w:r>
-      <w:hyperlink r:id="rId7" w:history="1">
+      <w:hyperlink r:id="rId8" w:history="1">
         <w:r>
           <w:rPr>
             <w:rStyle w:val="a5"/>
@@ -8987,7 +9511,7 @@
       <w:r>
         <w:t xml:space="preserve">[2] </w:t>
       </w:r>
-      <w:hyperlink r:id="rId8" w:history="1">
+      <w:hyperlink r:id="rId9" w:history="1">
         <w:r>
           <w:rPr>
             <w:rStyle w:val="a5"/>
@@ -9000,7 +9524,7 @@
       <w:r>
         <w:t xml:space="preserve">[3] </w:t>
       </w:r>
-      <w:hyperlink r:id="rId9" w:history="1">
+      <w:hyperlink r:id="rId10" w:history="1">
         <w:r>
           <w:rPr>
             <w:rStyle w:val="a5"/>
@@ -9013,7 +9537,7 @@
       <w:r>
         <w:t xml:space="preserve">[4] </w:t>
       </w:r>
-      <w:hyperlink r:id="rId10" w:history="1">
+      <w:hyperlink r:id="rId11" w:history="1">
         <w:r>
           <w:rPr>
             <w:rStyle w:val="a5"/>
@@ -9083,7 +9607,7 @@
       <w:r>
         <w:t xml:space="preserve">] </w:t>
       </w:r>
-      <w:hyperlink r:id="rId11" w:history="1">
+      <w:hyperlink r:id="rId12" w:history="1">
         <w:r>
           <w:rPr>
             <w:rStyle w:val="a5"/>
@@ -9153,7 +9677,6 @@
           </w:rPr>
           <w:t>.</w:t>
         </w:r>
-        <w:proofErr w:type="spellStart"/>
         <w:r>
           <w:rPr>
             <w:rStyle w:val="a5"/>
@@ -9161,7 +9684,6 @@
           </w:rPr>
           <w:t>pdf</w:t>
         </w:r>
-        <w:proofErr w:type="spellEnd"/>
       </w:hyperlink>
     </w:p>
     <w:p>
@@ -9278,14 +9800,12 @@
       <w:r>
         <w:t>_2015.</w:t>
       </w:r>
-      <w:proofErr w:type="spellStart"/>
       <w:r>
         <w:rPr>
           <w:lang w:val="en-US"/>
         </w:rPr>
         <w:t>pdf</w:t>
       </w:r>
-      <w:proofErr w:type="spellEnd"/>
     </w:p>
     <w:p>
       <w:r>
@@ -9376,7 +9896,7 @@
       <w:r>
         <w:t xml:space="preserve">] </w:t>
       </w:r>
-      <w:hyperlink r:id="rId12" w:history="1">
+      <w:hyperlink r:id="rId13" w:history="1">
         <w:r>
           <w:rPr>
             <w:rStyle w:val="a5"/>
@@ -9390,6 +9910,7 @@
           </w:rPr>
           <w:t>://</w:t>
         </w:r>
+        <w:proofErr w:type="spellStart"/>
         <w:r>
           <w:rPr>
             <w:rStyle w:val="a5"/>
@@ -9397,6 +9918,7 @@
           </w:rPr>
           <w:t>en</w:t>
         </w:r>
+        <w:proofErr w:type="spellEnd"/>
         <w:r>
           <w:rPr>
             <w:rStyle w:val="a5"/>
@@ -9509,6 +10031,11 @@
       </w:r>
     </w:p>
     <w:p>
+      <w:pPr>
+        <w:rPr>
+          <w:lang w:val="en-US"/>
+        </w:rPr>
+      </w:pPr>
       <w:r>
         <w:t>[11] https://ru.wikipedia.org/wiki/Статистические_тесты_NIST</w:t>
       </w:r>
@@ -9524,7 +10051,7 @@
 </file>
 
 <file path=word/numbering.xml><?xml version="1.0" encoding="utf-8"?>
-<w:numbering xmlns:ve="http://schemas.openxmlformats.org/markup-compatibility/2006" xmlns:o="urn:schemas-microsoft-com:office:office" xmlns:r="http://schemas.openxmlformats.org/officeDocument/2006/relationships" xmlns:m="http://schemas.openxmlformats.org/officeDocument/2006/math" xmlns:v="urn:schemas-microsoft-com:vml" xmlns:wp="http://schemas.openxmlformats.org/drawingml/2006/wordprocessingDrawing" xmlns:w10="urn:schemas-microsoft-com:office:word" xmlns:w="http://schemas.openxmlformats.org/wordprocessingml/2006/main" xmlns:wne="http://schemas.microsoft.com/office/word/2006/wordml">
+<w:numbering xmlns:wpc="http://schemas.microsoft.com/office/word/2010/wordprocessingCanvas" xmlns:mc="http://schemas.openxmlformats.org/markup-compatibility/2006" xmlns:o="urn:schemas-microsoft-com:office:office" xmlns:r="http://schemas.openxmlformats.org/officeDocument/2006/relationships" xmlns:m="http://schemas.openxmlformats.org/officeDocument/2006/math" xmlns:v="urn:schemas-microsoft-com:vml" xmlns:wp14="http://schemas.microsoft.com/office/word/2010/wordprocessingDrawing" xmlns:wp="http://schemas.openxmlformats.org/drawingml/2006/wordprocessingDrawing" xmlns:w10="urn:schemas-microsoft-com:office:word" xmlns:w="http://schemas.openxmlformats.org/wordprocessingml/2006/main" xmlns:w14="http://schemas.microsoft.com/office/word/2010/wordml" xmlns:wpg="http://schemas.microsoft.com/office/word/2010/wordprocessingGroup" xmlns:wpi="http://schemas.microsoft.com/office/word/2010/wordprocessingInk" xmlns:wne="http://schemas.microsoft.com/office/word/2006/wordml" xmlns:wps="http://schemas.microsoft.com/office/word/2010/wordprocessingShape" mc:Ignorable="w14 wp14">
   <w:abstractNum w:abstractNumId="0">
     <w:nsid w:val="00000001"/>
     <w:multiLevelType w:val="multilevel"/>
@@ -9955,6 +10482,95 @@
       </w:rPr>
     </w:lvl>
     <w:lvl w:ilvl="1" w:tplc="04190019" w:tentative="1">
+      <w:start w:val="1"/>
+      <w:numFmt w:val="lowerLetter"/>
+      <w:lvlText w:val="%2."/>
+      <w:lvlJc w:val="left"/>
+      <w:pPr>
+        <w:ind w:left="1770" w:hanging="360"/>
+      </w:pPr>
+    </w:lvl>
+    <w:lvl w:ilvl="2" w:tplc="0419001B" w:tentative="1">
+      <w:start w:val="1"/>
+      <w:numFmt w:val="lowerRoman"/>
+      <w:lvlText w:val="%3."/>
+      <w:lvlJc w:val="right"/>
+      <w:pPr>
+        <w:ind w:left="2490" w:hanging="180"/>
+      </w:pPr>
+    </w:lvl>
+    <w:lvl w:ilvl="3" w:tplc="0419000F" w:tentative="1">
+      <w:start w:val="1"/>
+      <w:numFmt w:val="decimal"/>
+      <w:lvlText w:val="%4."/>
+      <w:lvlJc w:val="left"/>
+      <w:pPr>
+        <w:ind w:left="3210" w:hanging="360"/>
+      </w:pPr>
+    </w:lvl>
+    <w:lvl w:ilvl="4" w:tplc="04190019" w:tentative="1">
+      <w:start w:val="1"/>
+      <w:numFmt w:val="lowerLetter"/>
+      <w:lvlText w:val="%5."/>
+      <w:lvlJc w:val="left"/>
+      <w:pPr>
+        <w:ind w:left="3930" w:hanging="360"/>
+      </w:pPr>
+    </w:lvl>
+    <w:lvl w:ilvl="5" w:tplc="0419001B" w:tentative="1">
+      <w:start w:val="1"/>
+      <w:numFmt w:val="lowerRoman"/>
+      <w:lvlText w:val="%6."/>
+      <w:lvlJc w:val="right"/>
+      <w:pPr>
+        <w:ind w:left="4650" w:hanging="180"/>
+      </w:pPr>
+    </w:lvl>
+    <w:lvl w:ilvl="6" w:tplc="0419000F" w:tentative="1">
+      <w:start w:val="1"/>
+      <w:numFmt w:val="decimal"/>
+      <w:lvlText w:val="%7."/>
+      <w:lvlJc w:val="left"/>
+      <w:pPr>
+        <w:ind w:left="5370" w:hanging="360"/>
+      </w:pPr>
+    </w:lvl>
+    <w:lvl w:ilvl="7" w:tplc="04190019" w:tentative="1">
+      <w:start w:val="1"/>
+      <w:numFmt w:val="lowerLetter"/>
+      <w:lvlText w:val="%8."/>
+      <w:lvlJc w:val="left"/>
+      <w:pPr>
+        <w:ind w:left="6090" w:hanging="360"/>
+      </w:pPr>
+    </w:lvl>
+    <w:lvl w:ilvl="8" w:tplc="0419001B" w:tentative="1">
+      <w:start w:val="1"/>
+      <w:numFmt w:val="lowerRoman"/>
+      <w:lvlText w:val="%9."/>
+      <w:lvlJc w:val="right"/>
+      <w:pPr>
+        <w:ind w:left="6810" w:hanging="180"/>
+      </w:pPr>
+    </w:lvl>
+  </w:abstractNum>
+  <w:abstractNum w:abstractNumId="5">
+    <w:nsid w:val="77DF6DAD"/>
+    <w:multiLevelType w:val="hybridMultilevel"/>
+    <w:tmpl w:val="ECEA7E96"/>
+    <w:lvl w:ilvl="0" w:tplc="470CE3D8">
+      <w:start w:val="1"/>
+      <w:numFmt w:val="decimal"/>
+      <w:lvlText w:val="%1)"/>
+      <w:lvlJc w:val="left"/>
+      <w:pPr>
+        <w:ind w:left="1050" w:hanging="360"/>
+      </w:pPr>
+      <w:rPr>
+        <w:rFonts w:hint="default"/>
+      </w:rPr>
+    </w:lvl>
+    <w:lvl w:ilvl="1" w:tplc="04190019">
       <w:start w:val="1"/>
       <w:numFmt w:val="lowerLetter"/>
       <w:lvlText w:val="%2."/>
@@ -10069,11 +10685,14 @@
       <w:startOverride w:val="1"/>
     </w:lvlOverride>
   </w:num>
+  <w:num w:numId="6">
+    <w:abstractNumId w:val="5"/>
+  </w:num>
 </w:numbering>
 </file>
 
 <file path=word/styles.xml><?xml version="1.0" encoding="utf-8"?>
-<w:styles xmlns:r="http://schemas.openxmlformats.org/officeDocument/2006/relationships" xmlns:w="http://schemas.openxmlformats.org/wordprocessingml/2006/main">
+<w:styles xmlns:mc="http://schemas.openxmlformats.org/markup-compatibility/2006" xmlns:r="http://schemas.openxmlformats.org/officeDocument/2006/relationships" xmlns:w="http://schemas.openxmlformats.org/wordprocessingml/2006/main" xmlns:w14="http://schemas.microsoft.com/office/word/2010/wordml" mc:Ignorable="w14">
   <w:docDefaults>
     <w:rPrDefault>
       <w:rPr>
@@ -10279,7 +10898,6 @@
   <w:style w:type="character" w:default="1" w:styleId="a0">
     <w:name w:val="Default Paragraph Font"/>
     <w:uiPriority w:val="1"/>
-    <w:semiHidden/>
     <w:unhideWhenUsed/>
   </w:style>
   <w:style w:type="table" w:default="1" w:styleId="a1">
@@ -10287,7 +10905,6 @@
     <w:uiPriority w:val="99"/>
     <w:semiHidden/>
     <w:unhideWhenUsed/>
-    <w:qFormat/>
     <w:tblPr>
       <w:tblInd w:w="0" w:type="dxa"/>
       <w:tblCellMar>
@@ -10933,7 +11550,7 @@
 </file>
 
 <file path=customXml/itemProps1.xml><?xml version="1.0" encoding="utf-8"?>
-<ds:datastoreItem xmlns:ds="http://schemas.openxmlformats.org/officeDocument/2006/customXml" ds:itemID="{34EA6248-2A3A-480F-9BC6-E1A2B9095818}">
+<ds:datastoreItem xmlns:ds="http://schemas.openxmlformats.org/officeDocument/2006/customXml" ds:itemID="{0122CE48-39A8-4922-9854-C69F42DF9519}">
   <ds:schemaRefs>
     <ds:schemaRef ds:uri="http://schemas.openxmlformats.org/officeDocument/2006/bibliography"/>
   </ds:schemaRefs>

</xml_diff>

<commit_message>
Format the names of chapters
</commit_message>
<xml_diff>
--- a/src/Диплом - 1 вариант.docx
+++ b/src/Диплом - 1 вариант.docx
@@ -2021,7 +2021,8 @@
           <w:ilvl w:val="0"/>
           <w:numId w:val="1"/>
         </w:numPr>
-        <w:spacing w:after="60"/>
+        <w:spacing w:before="0" w:after="0" w:line="360" w:lineRule="auto"/>
+        <w:ind w:left="714" w:hanging="357"/>
         <w:contextualSpacing/>
         <w:jc w:val="center"/>
         <w:rPr>
@@ -2036,7 +2037,7 @@
           <w:szCs w:val="28"/>
         </w:rPr>
         <w:lastRenderedPageBreak/>
-        <w:t>Определения, обозначения и сокращения</w:t>
+        <w:t>ОПРЕДЕЛЕНИЯ, ОБОЗНАЧЕНИЯ И СОКРАЩЕНИЯ</w:t>
       </w:r>
       <w:bookmarkEnd w:id="0"/>
       <w:bookmarkEnd w:id="1"/>
@@ -2052,6 +2053,8 @@
           <w:szCs w:val="24"/>
         </w:rPr>
       </w:pPr>
+      <w:bookmarkStart w:id="2" w:name="_GoBack"/>
+      <w:bookmarkEnd w:id="2"/>
     </w:p>
     <w:p>
       <w:pPr>
@@ -2090,6 +2093,18 @@
         </w:rPr>
         <w:t>НИСТ - Национальный институт стандартов и технологий.</w:t>
       </w:r>
+    </w:p>
+    <w:p>
+      <w:pPr>
+        <w:pStyle w:val="10"/>
+        <w:spacing w:line="360" w:lineRule="auto"/>
+        <w:ind w:firstLine="709"/>
+        <w:jc w:val="both"/>
+        <w:rPr>
+          <w:sz w:val="24"/>
+          <w:szCs w:val="24"/>
+        </w:rPr>
+      </w:pPr>
     </w:p>
     <w:p>
       <w:pPr>
@@ -2098,7 +2113,8 @@
           <w:ilvl w:val="0"/>
           <w:numId w:val="1"/>
         </w:numPr>
-        <w:spacing w:after="60"/>
+        <w:spacing w:before="0" w:after="0" w:line="360" w:lineRule="auto"/>
+        <w:ind w:left="714" w:hanging="357"/>
         <w:contextualSpacing/>
         <w:jc w:val="center"/>
         <w:rPr>
@@ -2106,20 +2122,25 @@
           <w:szCs w:val="28"/>
         </w:rPr>
       </w:pPr>
-      <w:bookmarkStart w:id="2" w:name="_v5j1s66ls9zg" w:colFirst="0" w:colLast="0"/>
-      <w:bookmarkStart w:id="3" w:name="_Toc502233994"/>
-      <w:bookmarkStart w:id="4" w:name="_Toc515628379"/>
-      <w:bookmarkStart w:id="5" w:name="_Toc514001267"/>
-      <w:bookmarkEnd w:id="2"/>
+      <w:bookmarkStart w:id="3" w:name="_v5j1s66ls9zg" w:colFirst="0" w:colLast="0"/>
+      <w:bookmarkStart w:id="4" w:name="_Toc502233994"/>
+      <w:bookmarkStart w:id="5" w:name="_Toc515628379"/>
+      <w:bookmarkStart w:id="6" w:name="_Toc514001267"/>
+      <w:bookmarkEnd w:id="3"/>
       <w:r>
         <w:rPr>
           <w:sz w:val="28"/>
           <w:szCs w:val="28"/>
         </w:rPr>
-        <w:t>Введение</w:t>
-      </w:r>
-      <w:bookmarkEnd w:id="3"/>
+        <w:t>ВВЕДЕНИЕ</w:t>
+      </w:r>
       <w:bookmarkEnd w:id="4"/>
+      <w:bookmarkEnd w:id="5"/>
+    </w:p>
+    <w:p>
+      <w:pPr>
+        <w:pStyle w:val="10"/>
+      </w:pPr>
     </w:p>
     <w:p>
       <w:pPr>
@@ -2159,6 +2180,18 @@
         </w:rPr>
         <w:t>В наше время существует проблема поиска стойкого ГПСЧ. Стойкость генератора определяется его способностью проходить статистические тесты, основанные на поиске закономерностей в последовательностях псевдослучайных чисел. Цель данной работы - адаптировать набор таких тестов для проверки ГПСЧ на случайность. Новизна состоит в том, что кроме тестов НИСТ будут использован новый тест: стопка книг. Весь этот набор тестов будет проверять не только стандартные генераторы, которые уже существуют в наше время, но и будет проверен новый ГПСЧ.</w:t>
       </w:r>
+    </w:p>
+    <w:p>
+      <w:pPr>
+        <w:pStyle w:val="2"/>
+        <w:spacing w:line="360" w:lineRule="auto"/>
+        <w:ind w:firstLine="709"/>
+        <w:jc w:val="both"/>
+        <w:rPr>
+          <w:sz w:val="24"/>
+          <w:szCs w:val="24"/>
+        </w:rPr>
+      </w:pPr>
     </w:p>
     <w:p>
       <w:pPr>
@@ -2167,7 +2200,8 @@
           <w:ilvl w:val="0"/>
           <w:numId w:val="1"/>
         </w:numPr>
-        <w:spacing w:after="60"/>
+        <w:spacing w:before="0" w:after="0" w:line="360" w:lineRule="auto"/>
+        <w:ind w:left="714" w:hanging="357"/>
         <w:contextualSpacing/>
         <w:jc w:val="center"/>
         <w:rPr>
@@ -2175,17 +2209,22 @@
           <w:szCs w:val="28"/>
         </w:rPr>
       </w:pPr>
-      <w:bookmarkStart w:id="6" w:name="_Toc502233995"/>
-      <w:bookmarkStart w:id="7" w:name="_Toc515628380"/>
+      <w:bookmarkStart w:id="7" w:name="_Toc502233995"/>
+      <w:bookmarkStart w:id="8" w:name="_Toc515628380"/>
       <w:r>
         <w:rPr>
           <w:sz w:val="28"/>
           <w:szCs w:val="28"/>
         </w:rPr>
-        <w:t>Изучение тестов</w:t>
-      </w:r>
-      <w:bookmarkEnd w:id="6"/>
+        <w:t>ИЗУЧЕНИЕ ТЕСТОВ</w:t>
+      </w:r>
       <w:bookmarkEnd w:id="7"/>
+      <w:bookmarkEnd w:id="8"/>
+    </w:p>
+    <w:p>
+      <w:pPr>
+        <w:pStyle w:val="10"/>
+      </w:pPr>
     </w:p>
     <w:p>
       <w:pPr>
@@ -2196,31 +2235,42 @@
         <w:rPr>
           <w:sz w:val="24"/>
           <w:szCs w:val="24"/>
+        </w:rPr>
+      </w:pPr>
+      <w:r>
+        <w:rPr>
+          <w:sz w:val="24"/>
+          <w:szCs w:val="24"/>
+        </w:rPr>
+        <w:t>Были изучены статистические тесты НИСТ, описание которых можно найти в [4]. Суть тестов в выявлении отклонений в последовательности чисел, которые выдаёт ГПСЧ, от случайной последовательности.</w:t>
+      </w:r>
+      <w:r>
+        <w:rPr>
+          <w:sz w:val="24"/>
+          <w:szCs w:val="24"/>
+        </w:rPr>
+        <w:t xml:space="preserve"> Описание тестов можно найти в </w:t>
+      </w:r>
+      <w:r>
+        <w:rPr>
+          <w:sz w:val="24"/>
+          <w:szCs w:val="24"/>
           <w:lang w:val="en-US"/>
         </w:rPr>
-      </w:pPr>
-      <w:r>
-        <w:rPr>
-          <w:sz w:val="24"/>
-          <w:szCs w:val="24"/>
-        </w:rPr>
-        <w:t>Были изучены статистические тесты НИСТ, описание которых можно найти в [4]. Суть тестов в выявлении отклонений в последовательности чисел, которые выдаёт ГПСЧ, от случайной последовательности.</w:t>
-      </w:r>
-      <w:r>
-        <w:rPr>
-          <w:sz w:val="24"/>
-          <w:szCs w:val="24"/>
-        </w:rPr>
-        <w:t xml:space="preserve"> Описание тестов можно найти в </w:t>
-      </w:r>
-      <w:r>
-        <w:rPr>
-          <w:sz w:val="24"/>
-          <w:szCs w:val="24"/>
-          <w:lang w:val="en-US"/>
-        </w:rPr>
         <w:t>[11].</w:t>
       </w:r>
+    </w:p>
+    <w:p>
+      <w:pPr>
+        <w:pStyle w:val="2"/>
+        <w:spacing w:line="360" w:lineRule="auto"/>
+        <w:ind w:firstLine="709"/>
+        <w:jc w:val="both"/>
+        <w:rPr>
+          <w:sz w:val="24"/>
+          <w:szCs w:val="24"/>
+        </w:rPr>
+      </w:pPr>
     </w:p>
     <w:p>
       <w:pPr>
@@ -2229,7 +2279,8 @@
           <w:ilvl w:val="0"/>
           <w:numId w:val="1"/>
         </w:numPr>
-        <w:spacing w:after="60"/>
+        <w:spacing w:before="0" w:after="0" w:line="360" w:lineRule="auto"/>
+        <w:ind w:left="714" w:hanging="357"/>
         <w:contextualSpacing/>
         <w:jc w:val="center"/>
         <w:rPr>
@@ -2237,17 +2288,22 @@
           <w:szCs w:val="28"/>
         </w:rPr>
       </w:pPr>
-      <w:bookmarkStart w:id="8" w:name="_Toc502233996"/>
-      <w:bookmarkStart w:id="9" w:name="_Toc515628381"/>
+      <w:bookmarkStart w:id="9" w:name="_Toc502233996"/>
+      <w:bookmarkStart w:id="10" w:name="_Toc515628381"/>
       <w:r>
         <w:rPr>
           <w:sz w:val="28"/>
           <w:szCs w:val="28"/>
         </w:rPr>
-        <w:t>Адаптация тестов</w:t>
-      </w:r>
-      <w:bookmarkEnd w:id="8"/>
+        <w:t>АДАПТАЦИЯ ТЕСТОВ</w:t>
+      </w:r>
       <w:bookmarkEnd w:id="9"/>
+      <w:bookmarkEnd w:id="10"/>
+    </w:p>
+    <w:p>
+      <w:pPr>
+        <w:pStyle w:val="10"/>
+      </w:pPr>
     </w:p>
     <w:p>
       <w:pPr>
@@ -2450,7 +2506,15 @@
           <w:sz w:val="24"/>
           <w:szCs w:val="24"/>
         </w:rPr>
-        <w:t xml:space="preserve">. Нельзя за раз передать все параметры. Ввод параметров идёт по порядку, последовательно, один за другим. Вместо этого их </w:t>
+        <w:t xml:space="preserve">. Нельзя за раз передать все параметры. Ввод параметров идёт по порядку, последовательно, </w:t>
+      </w:r>
+      <w:r>
+        <w:rPr>
+          <w:sz w:val="24"/>
+          <w:szCs w:val="24"/>
+        </w:rPr>
+        <w:lastRenderedPageBreak/>
+        <w:t xml:space="preserve">один за другим. Вместо этого их </w:t>
       </w:r>
       <w:r>
         <w:rPr>
@@ -2670,7 +2734,6 @@
           <w:sz w:val="24"/>
           <w:szCs w:val="24"/>
         </w:rPr>
-        <w:lastRenderedPageBreak/>
         <w:t xml:space="preserve">Единственный способ получения результирующей информации. </w:t>
       </w:r>
       <w:r>
@@ -2781,16 +2844,7 @@
           <w:sz w:val="24"/>
           <w:szCs w:val="24"/>
         </w:rPr>
-        <w:t>Компоненты програм</w:t>
-      </w:r>
-      <w:bookmarkStart w:id="10" w:name="_GoBack"/>
-      <w:bookmarkEnd w:id="10"/>
-      <w:r>
-        <w:rPr>
-          <w:sz w:val="24"/>
-          <w:szCs w:val="24"/>
-        </w:rPr>
-        <w:t>мы сильно связаны друг с другом</w:t>
+        <w:t>Компоненты программы сильно связаны друг с другом</w:t>
       </w:r>
       <w:r>
         <w:rPr>
@@ -3084,6 +3138,7 @@
           <w:sz w:val="24"/>
           <w:szCs w:val="24"/>
         </w:rPr>
+        <w:lastRenderedPageBreak/>
         <w:t>Схема 1.</w:t>
       </w:r>
     </w:p>
@@ -3096,6 +3151,18 @@
         <w:rPr>
           <w:sz w:val="24"/>
           <w:szCs w:val="24"/>
+        </w:rPr>
+      </w:pPr>
+    </w:p>
+    <w:p>
+      <w:pPr>
+        <w:pStyle w:val="2"/>
+        <w:spacing w:after="60"/>
+        <w:ind w:left="-30" w:firstLine="720"/>
+        <w:jc w:val="both"/>
+        <w:rPr>
+          <w:sz w:val="24"/>
+          <w:szCs w:val="24"/>
           <w:lang w:val="en-US"/>
         </w:rPr>
       </w:pPr>
@@ -3105,15 +3172,14 @@
           <w:sz w:val="24"/>
           <w:szCs w:val="24"/>
         </w:rPr>
-        <w:lastRenderedPageBreak/>
         <w:drawing>
-          <wp:anchor distT="0" distB="0" distL="114300" distR="114300" simplePos="0" relativeHeight="251658240" behindDoc="0" locked="0" layoutInCell="1" allowOverlap="1" wp14:anchorId="1A474005" wp14:editId="3A6FBF22">
+          <wp:anchor distT="0" distB="0" distL="114300" distR="114300" simplePos="0" relativeHeight="251658240" behindDoc="0" locked="0" layoutInCell="1" allowOverlap="1" wp14:anchorId="7EAA0819" wp14:editId="5C05AEC7">
             <wp:simplePos x="0" y="0"/>
             <wp:positionH relativeFrom="column">
               <wp:posOffset>-102235</wp:posOffset>
             </wp:positionH>
             <wp:positionV relativeFrom="paragraph">
-              <wp:posOffset>255270</wp:posOffset>
+              <wp:posOffset>1270</wp:posOffset>
             </wp:positionV>
             <wp:extent cx="6210300" cy="3548380"/>
             <wp:effectExtent l="0" t="0" r="0" b="0"/>
@@ -3162,7 +3228,8 @@
           <w:ilvl w:val="0"/>
           <w:numId w:val="1"/>
         </w:numPr>
-        <w:spacing w:after="60"/>
+        <w:spacing w:before="0" w:after="0" w:line="360" w:lineRule="auto"/>
+        <w:ind w:left="714" w:hanging="357"/>
         <w:contextualSpacing/>
         <w:jc w:val="center"/>
         <w:rPr>
@@ -3176,23 +3243,28 @@
           <w:sz w:val="28"/>
           <w:szCs w:val="28"/>
         </w:rPr>
-        <w:t xml:space="preserve">Описание </w:t>
+        <w:t xml:space="preserve">ОПИСАНИЕ </w:t>
       </w:r>
       <w:r>
         <w:rPr>
           <w:sz w:val="28"/>
           <w:szCs w:val="28"/>
         </w:rPr>
-        <w:t xml:space="preserve">разработанной </w:t>
+        <w:t xml:space="preserve">РАЗРАБОТАННОЙ </w:t>
       </w:r>
       <w:r>
         <w:rPr>
           <w:sz w:val="28"/>
           <w:szCs w:val="28"/>
         </w:rPr>
-        <w:t>программы</w:t>
+        <w:t>ПРОГРАММЫ</w:t>
       </w:r>
       <w:bookmarkEnd w:id="11"/>
+    </w:p>
+    <w:p>
+      <w:pPr>
+        <w:pStyle w:val="10"/>
+      </w:pPr>
     </w:p>
     <w:p>
       <w:pPr>
@@ -3210,7 +3282,28 @@
           <w:sz w:val="24"/>
           <w:szCs w:val="24"/>
         </w:rPr>
-        <w:t>Программа состоит из таких компонентов:</w:t>
+        <w:t>Программа состоит из таких компонентов</w:t>
+      </w:r>
+      <w:r>
+        <w:rPr>
+          <w:sz w:val="24"/>
+          <w:szCs w:val="24"/>
+        </w:rPr>
+        <w:t xml:space="preserve"> </w:t>
+      </w:r>
+      <w:r>
+        <w:rPr>
+          <w:sz w:val="24"/>
+          <w:szCs w:val="24"/>
+        </w:rPr>
+        <w:t>(Схема 1)</w:t>
+      </w:r>
+      <w:r>
+        <w:rPr>
+          <w:sz w:val="24"/>
+          <w:szCs w:val="24"/>
+        </w:rPr>
+        <w:t>:</w:t>
       </w:r>
     </w:p>
     <w:p>
@@ -3754,6 +3847,7 @@
           <w:sz w:val="24"/>
           <w:szCs w:val="24"/>
         </w:rPr>
+        <w:lastRenderedPageBreak/>
         <w:t>Форматирование результатов и запись их в файл (</w:t>
       </w:r>
       <w:r>
@@ -3877,7 +3971,6 @@
           <w:sz w:val="24"/>
           <w:szCs w:val="24"/>
         </w:rPr>
-        <w:lastRenderedPageBreak/>
         <w:t xml:space="preserve">В конце работы программа выдаёт текстовый файл, в котором содержатся результаты тестирования последовательностей. Первой строкой указываются названия тестов (и с параметром, которым они запускались). Каждая следующая строка выглядит следующим образом: размер последовательности и результат её тестирования по каждому тесту (количество последовательностей, которые не прошли данный тест). Столбцы разделяются табуляцией. Это сделано для того, чтобы можно было легко копировать и вставлять данный файл в табличный документ, например, в программу </w:t>
       </w:r>
       <w:r>
@@ -3961,6 +4054,18 @@
         </w:rPr>
         <w:t xml:space="preserve">Программа запускается через консоль. </w:t>
       </w:r>
+    </w:p>
+    <w:p>
+      <w:pPr>
+        <w:pStyle w:val="2"/>
+        <w:spacing w:line="360" w:lineRule="auto"/>
+        <w:ind w:firstLine="709"/>
+        <w:jc w:val="both"/>
+        <w:rPr>
+          <w:sz w:val="24"/>
+          <w:szCs w:val="24"/>
+        </w:rPr>
+      </w:pPr>
     </w:p>
     <w:p>
       <w:pPr>
@@ -3969,7 +4074,8 @@
           <w:ilvl w:val="0"/>
           <w:numId w:val="1"/>
         </w:numPr>
-        <w:spacing w:after="60"/>
+        <w:spacing w:before="0" w:after="0" w:line="360" w:lineRule="auto"/>
+        <w:ind w:left="714" w:hanging="357"/>
         <w:contextualSpacing/>
         <w:jc w:val="center"/>
         <w:rPr>
@@ -3983,9 +4089,14 @@
           <w:sz w:val="28"/>
           <w:szCs w:val="28"/>
         </w:rPr>
-        <w:t>Отличие от НИСТ реализации</w:t>
+        <w:t>ОТЛИЧИЕ ОТ НИСТ РЕАЛИЗАЦИИ</w:t>
       </w:r>
       <w:bookmarkEnd w:id="12"/>
+    </w:p>
+    <w:p>
+      <w:pPr>
+        <w:pStyle w:val="10"/>
+      </w:pPr>
     </w:p>
     <w:p>
       <w:pPr>
@@ -4406,6 +4517,7 @@
           <w:sz w:val="24"/>
           <w:szCs w:val="24"/>
         </w:rPr>
+        <w:lastRenderedPageBreak/>
         <w:t>(</w:t>
       </w:r>
       <w:r>
@@ -4480,15 +4592,7 @@
           <w:sz w:val="24"/>
           <w:szCs w:val="24"/>
         </w:rPr>
-        <w:t xml:space="preserve">и соответствующий ему итератор. Плюс данного подхода, что если хочется изменить тип контейнер, </w:t>
-      </w:r>
-      <w:r>
-        <w:rPr>
-          <w:sz w:val="24"/>
-          <w:szCs w:val="24"/>
-        </w:rPr>
-        <w:lastRenderedPageBreak/>
-        <w:t>достаточно поменять тип в одном месте. Минус такого подхода: всю программу придётся перекомпилировать, что занимает в районе нескольких минут, так как почти все компоненты программы зависят от типа контейнера.</w:t>
+        <w:t>и соответствующий ему итератор. Плюс данного подхода, что если хочется изменить тип контейнер, достаточно поменять тип в одном месте. Минус такого подхода: всю программу придётся перекомпилировать, что занимает в районе нескольких минут, так как почти все компоненты программы зависят от типа контейнера.</w:t>
       </w:r>
     </w:p>
     <w:p>
@@ -4722,6 +4826,18 @@
         </w:rPr>
         <w:t>, соответственно.</w:t>
       </w:r>
+    </w:p>
+    <w:p>
+      <w:pPr>
+        <w:pStyle w:val="2"/>
+        <w:spacing w:line="360" w:lineRule="auto"/>
+        <w:ind w:firstLine="709"/>
+        <w:jc w:val="both"/>
+        <w:rPr>
+          <w:sz w:val="24"/>
+          <w:szCs w:val="24"/>
+        </w:rPr>
+      </w:pPr>
     </w:p>
     <w:p>
       <w:pPr>
@@ -4730,7 +4846,8 @@
           <w:ilvl w:val="0"/>
           <w:numId w:val="1"/>
         </w:numPr>
-        <w:spacing w:after="60"/>
+        <w:spacing w:before="0" w:after="0" w:line="360" w:lineRule="auto"/>
+        <w:ind w:left="714" w:hanging="357"/>
         <w:contextualSpacing/>
         <w:jc w:val="center"/>
         <w:rPr>
@@ -4744,9 +4861,14 @@
           <w:sz w:val="28"/>
           <w:szCs w:val="28"/>
         </w:rPr>
-        <w:t>Оптимизация программы</w:t>
+        <w:t>ОПТИМИЗАЦИЯ ПРОГРАММЫ</w:t>
       </w:r>
       <w:bookmarkEnd w:id="13"/>
+    </w:p>
+    <w:p>
+      <w:pPr>
+        <w:pStyle w:val="10"/>
+      </w:pPr>
     </w:p>
     <w:p>
       <w:pPr>
@@ -4772,47 +4894,59 @@
         <w:rPr>
           <w:sz w:val="24"/>
           <w:szCs w:val="24"/>
+        </w:rPr>
+      </w:pPr>
+      <w:r>
+        <w:rPr>
+          <w:sz w:val="24"/>
+          <w:szCs w:val="24"/>
+        </w:rPr>
+        <w:t xml:space="preserve">Для ускорения работы программы была использована библиотека </w:t>
+      </w:r>
+      <w:proofErr w:type="spellStart"/>
+      <w:r>
+        <w:rPr>
+          <w:sz w:val="24"/>
+          <w:szCs w:val="24"/>
+        </w:rPr>
+        <w:t>OpenMP</w:t>
+      </w:r>
+      <w:proofErr w:type="spellEnd"/>
+      <w:r>
+        <w:rPr>
+          <w:sz w:val="24"/>
+          <w:szCs w:val="24"/>
+        </w:rPr>
+        <w:t xml:space="preserve"> [2]</w:t>
+      </w:r>
+      <w:r>
+        <w:rPr>
+          <w:sz w:val="24"/>
+          <w:szCs w:val="24"/>
+        </w:rPr>
+        <w:t xml:space="preserve">. Так как в реализованном алгоритме последовательности псевдослучайных чисел тестируются независимо друг от друга, с помощью директив, предоставляемых библиотекой, работа программы в этой части стала </w:t>
+      </w:r>
+      <w:r>
+        <w:rPr>
+          <w:sz w:val="24"/>
+          <w:szCs w:val="24"/>
+        </w:rPr>
+        <w:lastRenderedPageBreak/>
+        <w:t>параллельной. Т.е. в каждый момент времени работы программы N последовательностей тестируются в N различных потоках, и, если мы имеем N исполнительных устройств, то тестируются параллельно (параллелизм в пространстве). Время работы уменьшается пропорционально количеству задействованных исполнительных устройств.</w:t>
+      </w:r>
+    </w:p>
+    <w:p>
+      <w:pPr>
+        <w:pStyle w:val="10"/>
+        <w:spacing w:line="360" w:lineRule="auto"/>
+        <w:ind w:firstLine="709"/>
+        <w:jc w:val="both"/>
+        <w:rPr>
+          <w:sz w:val="24"/>
+          <w:szCs w:val="24"/>
           <w:lang w:val="en-US"/>
         </w:rPr>
       </w:pPr>
-      <w:r>
-        <w:rPr>
-          <w:sz w:val="24"/>
-          <w:szCs w:val="24"/>
-        </w:rPr>
-        <w:t xml:space="preserve">Для ускорения работы программы была использована библиотека </w:t>
-      </w:r>
-      <w:proofErr w:type="spellStart"/>
-      <w:r>
-        <w:rPr>
-          <w:sz w:val="24"/>
-          <w:szCs w:val="24"/>
-        </w:rPr>
-        <w:t>OpenMP</w:t>
-      </w:r>
-      <w:proofErr w:type="spellEnd"/>
-      <w:r>
-        <w:rPr>
-          <w:sz w:val="24"/>
-          <w:szCs w:val="24"/>
-        </w:rPr>
-        <w:t xml:space="preserve"> [2]</w:t>
-      </w:r>
-      <w:r>
-        <w:rPr>
-          <w:sz w:val="24"/>
-          <w:szCs w:val="24"/>
-        </w:rPr>
-        <w:t xml:space="preserve">. Так как в реализованном алгоритме последовательности псевдослучайных чисел тестируются независимо друг от друга, с помощью директив, предоставляемых библиотекой, работа программы в этой части стала параллельной. Т.е. в каждый момент времени работы программы N последовательностей тестируются в N различных потоках, и, если мы имеем N исполнительных устройств, то тестируются параллельно (параллелизм в </w:t>
-      </w:r>
-      <w:r>
-        <w:rPr>
-          <w:sz w:val="24"/>
-          <w:szCs w:val="24"/>
-        </w:rPr>
-        <w:lastRenderedPageBreak/>
-        <w:t>пространстве). Время работы уменьшается пропорционально количеству задействованных исполнительных устройств.</w:t>
-      </w:r>
     </w:p>
     <w:p>
       <w:pPr>
@@ -4821,7 +4955,8 @@
           <w:ilvl w:val="0"/>
           <w:numId w:val="1"/>
         </w:numPr>
-        <w:spacing w:after="60"/>
+        <w:spacing w:before="0" w:after="0" w:line="360" w:lineRule="auto"/>
+        <w:ind w:left="714" w:hanging="357"/>
         <w:contextualSpacing/>
         <w:jc w:val="center"/>
         <w:rPr>
@@ -4836,13 +4971,18 @@
           <w:sz w:val="28"/>
           <w:szCs w:val="28"/>
         </w:rPr>
-        <w:t>Проверка теста стопки книг</w:t>
+        <w:t>ПРОВЕРКА ТЕСТА СТОПКИ КНИГ</w:t>
       </w:r>
       <w:bookmarkEnd w:id="14"/>
       <w:bookmarkEnd w:id="15"/>
     </w:p>
     <w:p>
       <w:pPr>
+        <w:pStyle w:val="10"/>
+      </w:pPr>
+    </w:p>
+    <w:p>
+      <w:pPr>
         <w:pStyle w:val="2"/>
         <w:spacing w:line="360" w:lineRule="auto"/>
         <w:ind w:firstLine="709"/>
@@ -5161,6 +5301,18 @@
         </w:rPr>
         <w:t>тест показывает примерное такие же результаты. Максимальное количество последовательностей, которые не прошли тест, равно 8. Вследствие этого можно сказать, что тест распознаёт случайные последовательности и его можно применять для тестирования ГПСЧ.</w:t>
       </w:r>
+    </w:p>
+    <w:p>
+      <w:pPr>
+        <w:pStyle w:val="2"/>
+        <w:spacing w:line="360" w:lineRule="auto"/>
+        <w:ind w:firstLine="709"/>
+        <w:jc w:val="both"/>
+        <w:rPr>
+          <w:sz w:val="24"/>
+          <w:szCs w:val="24"/>
+        </w:rPr>
+      </w:pPr>
     </w:p>
     <w:p>
       <w:pPr>
@@ -5169,7 +5321,8 @@
           <w:ilvl w:val="0"/>
           <w:numId w:val="1"/>
         </w:numPr>
-        <w:spacing w:after="60"/>
+        <w:spacing w:before="0" w:after="0" w:line="360" w:lineRule="auto"/>
+        <w:ind w:left="714" w:hanging="357"/>
         <w:contextualSpacing/>
         <w:jc w:val="center"/>
         <w:rPr>
@@ -5179,13 +5332,13 @@
       </w:pPr>
       <w:bookmarkStart w:id="16" w:name="_Toc514001268"/>
       <w:bookmarkStart w:id="17" w:name="_Toc515628386"/>
-      <w:bookmarkEnd w:id="5"/>
+      <w:bookmarkEnd w:id="6"/>
       <w:r>
         <w:rPr>
           <w:sz w:val="28"/>
           <w:szCs w:val="28"/>
         </w:rPr>
-        <w:t>Реализация нового статистического теста</w:t>
+        <w:t>РЕАЛИЗАЦИЯ НОВОГО СТАТИСТИЧЕСКОГО ТЕСТА</w:t>
       </w:r>
       <w:bookmarkEnd w:id="16"/>
       <w:bookmarkEnd w:id="17"/>
@@ -5193,183 +5346,7 @@
     <w:p>
       <w:pPr>
         <w:pStyle w:val="10"/>
-        <w:spacing w:line="360" w:lineRule="auto"/>
-        <w:ind w:firstLine="709"/>
-        <w:jc w:val="both"/>
-        <w:rPr>
-          <w:sz w:val="24"/>
-          <w:szCs w:val="24"/>
-        </w:rPr>
-      </w:pPr>
-      <w:r>
-        <w:rPr>
-          <w:sz w:val="24"/>
-          <w:szCs w:val="24"/>
-        </w:rPr>
-        <w:t>Тест «</w:t>
-      </w:r>
-      <w:r>
-        <w:rPr>
-          <w:sz w:val="24"/>
-          <w:szCs w:val="24"/>
-          <w:lang w:val="en-US"/>
-        </w:rPr>
-        <w:t>Order</w:t>
-      </w:r>
-      <w:r>
-        <w:rPr>
-          <w:sz w:val="24"/>
-          <w:szCs w:val="24"/>
-        </w:rPr>
-        <w:t xml:space="preserve"> </w:t>
-      </w:r>
-      <w:r>
-        <w:rPr>
-          <w:sz w:val="24"/>
-          <w:szCs w:val="24"/>
-          <w:lang w:val="en-US"/>
-        </w:rPr>
-        <w:t>Test</w:t>
-      </w:r>
-      <w:r>
-        <w:rPr>
-          <w:sz w:val="24"/>
-          <w:szCs w:val="24"/>
-        </w:rPr>
-        <w:t xml:space="preserve">», описанный в публикации </w:t>
-      </w:r>
-      <w:r>
-        <w:rPr>
-          <w:sz w:val="24"/>
-          <w:szCs w:val="24"/>
-        </w:rPr>
-        <w:t>[5</w:t>
-      </w:r>
-      <w:r>
-        <w:rPr>
-          <w:sz w:val="24"/>
-          <w:szCs w:val="24"/>
-        </w:rPr>
-        <w:t>]</w:t>
-      </w:r>
-      <w:r>
-        <w:rPr>
-          <w:sz w:val="24"/>
-          <w:szCs w:val="24"/>
-        </w:rPr>
-        <w:t xml:space="preserve"> (раздел 3.2 «</w:t>
-      </w:r>
-      <w:r>
-        <w:rPr>
-          <w:sz w:val="24"/>
-          <w:szCs w:val="24"/>
-          <w:lang w:val="en-US"/>
-        </w:rPr>
-        <w:t>Order</w:t>
-      </w:r>
-      <w:r>
-        <w:rPr>
-          <w:sz w:val="24"/>
-          <w:szCs w:val="24"/>
-        </w:rPr>
-        <w:t xml:space="preserve"> </w:t>
-      </w:r>
-      <w:r>
-        <w:rPr>
-          <w:sz w:val="24"/>
-          <w:szCs w:val="24"/>
-          <w:lang w:val="en-US"/>
-        </w:rPr>
-        <w:t>Test</w:t>
-      </w:r>
-      <w:r>
-        <w:rPr>
-          <w:sz w:val="24"/>
-          <w:szCs w:val="24"/>
-        </w:rPr>
-        <w:t>»), является модификацией теста «стопки книг» (</w:t>
-      </w:r>
-      <w:r>
-        <w:rPr>
-          <w:sz w:val="24"/>
-          <w:szCs w:val="24"/>
-        </w:rPr>
-        <w:t>[5</w:t>
-      </w:r>
-      <w:r>
-        <w:rPr>
-          <w:sz w:val="24"/>
-          <w:szCs w:val="24"/>
-        </w:rPr>
-        <w:t xml:space="preserve">] </w:t>
-      </w:r>
-      <w:r>
-        <w:rPr>
-          <w:sz w:val="24"/>
-          <w:szCs w:val="24"/>
-        </w:rPr>
-        <w:t>раздел 3.1 «</w:t>
-      </w:r>
-      <w:r>
-        <w:rPr>
-          <w:sz w:val="24"/>
-          <w:szCs w:val="24"/>
-          <w:lang w:val="en-US"/>
-        </w:rPr>
-        <w:t>The</w:t>
-      </w:r>
-      <w:r>
-        <w:rPr>
-          <w:sz w:val="24"/>
-          <w:szCs w:val="24"/>
-        </w:rPr>
-        <w:t xml:space="preserve"> </w:t>
-      </w:r>
-      <w:r>
-        <w:rPr>
-          <w:sz w:val="24"/>
-          <w:szCs w:val="24"/>
-          <w:lang w:val="en-US"/>
-        </w:rPr>
-        <w:t>Book</w:t>
-      </w:r>
-      <w:r>
-        <w:rPr>
-          <w:sz w:val="24"/>
-          <w:szCs w:val="24"/>
-        </w:rPr>
-        <w:t xml:space="preserve"> </w:t>
-      </w:r>
-      <w:r>
-        <w:rPr>
-          <w:sz w:val="24"/>
-          <w:szCs w:val="24"/>
-          <w:lang w:val="en-US"/>
-        </w:rPr>
-        <w:t>Stack</w:t>
-      </w:r>
-      <w:r>
-        <w:rPr>
-          <w:sz w:val="24"/>
-          <w:szCs w:val="24"/>
-        </w:rPr>
-        <w:t xml:space="preserve"> </w:t>
-      </w:r>
-      <w:r>
-        <w:rPr>
-          <w:sz w:val="24"/>
-          <w:szCs w:val="24"/>
-          <w:lang w:val="en-US"/>
-        </w:rPr>
-        <w:t>Test</w:t>
-      </w:r>
-      <w:r>
-        <w:rPr>
-          <w:sz w:val="24"/>
-          <w:szCs w:val="24"/>
-        </w:rPr>
-        <w:t>»). Тест был выбран в соответствие с быстротой его работы.</w:t>
-      </w:r>
+      </w:pPr>
     </w:p>
     <w:p>
       <w:pPr>
@@ -5378,18 +5355,179 @@
         <w:ind w:firstLine="709"/>
         <w:jc w:val="both"/>
         <w:rPr>
-          <w:b/>
-          <w:sz w:val="24"/>
-          <w:szCs w:val="24"/>
-        </w:rPr>
-      </w:pPr>
-      <w:r>
-        <w:rPr>
-          <w:b/>
-          <w:sz w:val="24"/>
-          <w:szCs w:val="24"/>
-        </w:rPr>
-        <w:t>Описание теста</w:t>
+          <w:sz w:val="24"/>
+          <w:szCs w:val="24"/>
+        </w:rPr>
+      </w:pPr>
+      <w:r>
+        <w:rPr>
+          <w:sz w:val="24"/>
+          <w:szCs w:val="24"/>
+        </w:rPr>
+        <w:lastRenderedPageBreak/>
+        <w:t>Тест «</w:t>
+      </w:r>
+      <w:r>
+        <w:rPr>
+          <w:sz w:val="24"/>
+          <w:szCs w:val="24"/>
+          <w:lang w:val="en-US"/>
+        </w:rPr>
+        <w:t>Order</w:t>
+      </w:r>
+      <w:r>
+        <w:rPr>
+          <w:sz w:val="24"/>
+          <w:szCs w:val="24"/>
+        </w:rPr>
+        <w:t xml:space="preserve"> </w:t>
+      </w:r>
+      <w:r>
+        <w:rPr>
+          <w:sz w:val="24"/>
+          <w:szCs w:val="24"/>
+          <w:lang w:val="en-US"/>
+        </w:rPr>
+        <w:t>Test</w:t>
+      </w:r>
+      <w:r>
+        <w:rPr>
+          <w:sz w:val="24"/>
+          <w:szCs w:val="24"/>
+        </w:rPr>
+        <w:t xml:space="preserve">», описанный в публикации </w:t>
+      </w:r>
+      <w:r>
+        <w:rPr>
+          <w:sz w:val="24"/>
+          <w:szCs w:val="24"/>
+        </w:rPr>
+        <w:t>[5</w:t>
+      </w:r>
+      <w:r>
+        <w:rPr>
+          <w:sz w:val="24"/>
+          <w:szCs w:val="24"/>
+        </w:rPr>
+        <w:t>]</w:t>
+      </w:r>
+      <w:r>
+        <w:rPr>
+          <w:sz w:val="24"/>
+          <w:szCs w:val="24"/>
+        </w:rPr>
+        <w:t xml:space="preserve"> (раздел 3.2 «</w:t>
+      </w:r>
+      <w:r>
+        <w:rPr>
+          <w:sz w:val="24"/>
+          <w:szCs w:val="24"/>
+          <w:lang w:val="en-US"/>
+        </w:rPr>
+        <w:t>Order</w:t>
+      </w:r>
+      <w:r>
+        <w:rPr>
+          <w:sz w:val="24"/>
+          <w:szCs w:val="24"/>
+        </w:rPr>
+        <w:t xml:space="preserve"> </w:t>
+      </w:r>
+      <w:r>
+        <w:rPr>
+          <w:sz w:val="24"/>
+          <w:szCs w:val="24"/>
+          <w:lang w:val="en-US"/>
+        </w:rPr>
+        <w:t>Test</w:t>
+      </w:r>
+      <w:r>
+        <w:rPr>
+          <w:sz w:val="24"/>
+          <w:szCs w:val="24"/>
+        </w:rPr>
+        <w:t>»), является модификацией теста «стопки книг» (</w:t>
+      </w:r>
+      <w:r>
+        <w:rPr>
+          <w:sz w:val="24"/>
+          <w:szCs w:val="24"/>
+        </w:rPr>
+        <w:t>[5</w:t>
+      </w:r>
+      <w:r>
+        <w:rPr>
+          <w:sz w:val="24"/>
+          <w:szCs w:val="24"/>
+        </w:rPr>
+        <w:t xml:space="preserve">] </w:t>
+      </w:r>
+      <w:r>
+        <w:rPr>
+          <w:sz w:val="24"/>
+          <w:szCs w:val="24"/>
+        </w:rPr>
+        <w:t>раздел 3.1 «</w:t>
+      </w:r>
+      <w:r>
+        <w:rPr>
+          <w:sz w:val="24"/>
+          <w:szCs w:val="24"/>
+          <w:lang w:val="en-US"/>
+        </w:rPr>
+        <w:t>The</w:t>
+      </w:r>
+      <w:r>
+        <w:rPr>
+          <w:sz w:val="24"/>
+          <w:szCs w:val="24"/>
+        </w:rPr>
+        <w:t xml:space="preserve"> </w:t>
+      </w:r>
+      <w:r>
+        <w:rPr>
+          <w:sz w:val="24"/>
+          <w:szCs w:val="24"/>
+          <w:lang w:val="en-US"/>
+        </w:rPr>
+        <w:t>Book</w:t>
+      </w:r>
+      <w:r>
+        <w:rPr>
+          <w:sz w:val="24"/>
+          <w:szCs w:val="24"/>
+        </w:rPr>
+        <w:t xml:space="preserve"> </w:t>
+      </w:r>
+      <w:r>
+        <w:rPr>
+          <w:sz w:val="24"/>
+          <w:szCs w:val="24"/>
+          <w:lang w:val="en-US"/>
+        </w:rPr>
+        <w:t>Stack</w:t>
+      </w:r>
+      <w:r>
+        <w:rPr>
+          <w:sz w:val="24"/>
+          <w:szCs w:val="24"/>
+        </w:rPr>
+        <w:t xml:space="preserve"> </w:t>
+      </w:r>
+      <w:r>
+        <w:rPr>
+          <w:sz w:val="24"/>
+          <w:szCs w:val="24"/>
+          <w:lang w:val="en-US"/>
+        </w:rPr>
+        <w:t>Test</w:t>
+      </w:r>
+      <w:r>
+        <w:rPr>
+          <w:sz w:val="24"/>
+          <w:szCs w:val="24"/>
+        </w:rPr>
+        <w:t>»). Тест был выбран в соответствие с быстротой его работы.</w:t>
       </w:r>
     </w:p>
     <w:p>
@@ -5399,79 +5537,18 @@
         <w:ind w:firstLine="709"/>
         <w:jc w:val="both"/>
         <w:rPr>
-          <w:sz w:val="24"/>
-          <w:szCs w:val="24"/>
-        </w:rPr>
-      </w:pPr>
-      <w:r>
-        <w:rPr>
-          <w:sz w:val="24"/>
-          <w:szCs w:val="24"/>
-        </w:rPr>
-        <w:t xml:space="preserve">На вход тесту </w:t>
-      </w:r>
-      <w:proofErr w:type="gramStart"/>
-      <w:r>
-        <w:rPr>
-          <w:sz w:val="24"/>
-          <w:szCs w:val="24"/>
-        </w:rPr>
-        <w:t xml:space="preserve">подаётся последовательность из символов алфавита </w:t>
-      </w:r>
-      <w:r>
-        <w:rPr>
-          <w:i/>
-          <w:sz w:val="24"/>
-          <w:szCs w:val="24"/>
-        </w:rPr>
-        <w:t>А</w:t>
-      </w:r>
-      <w:r>
-        <w:rPr>
-          <w:sz w:val="24"/>
-          <w:szCs w:val="24"/>
-        </w:rPr>
-        <w:t>. Есть</w:t>
-      </w:r>
-      <w:proofErr w:type="gramEnd"/>
-      <w:r>
-        <w:rPr>
-          <w:sz w:val="24"/>
-          <w:szCs w:val="24"/>
-        </w:rPr>
-        <w:t xml:space="preserve"> отсортированный массив («стопка»), который хранит частоту (счётчик) встречаемости символа в последовательности до момента </w:t>
-      </w:r>
-      <w:r>
-        <w:rPr>
-          <w:i/>
-          <w:sz w:val="24"/>
-          <w:szCs w:val="24"/>
-          <w:lang w:val="en-US"/>
-        </w:rPr>
-        <w:t>t</w:t>
-      </w:r>
-      <w:r>
-        <w:rPr>
-          <w:i/>
-          <w:sz w:val="24"/>
-          <w:szCs w:val="24"/>
-        </w:rPr>
-        <w:t xml:space="preserve"> </w:t>
-      </w:r>
-      <w:r>
-        <w:rPr>
-          <w:sz w:val="24"/>
-          <w:szCs w:val="24"/>
-        </w:rPr>
-        <w:t xml:space="preserve">(позиция, до которой </w:t>
-      </w:r>
-      <w:r>
-        <w:rPr>
-          <w:sz w:val="24"/>
-          <w:szCs w:val="24"/>
-        </w:rPr>
-        <w:lastRenderedPageBreak/>
-        <w:t>включительно последовательность была просмотрена). Элементы в массиве отсортированы таким образом, чтобы в начале массива (в вершине стопки) находились те символы, которые встречались в последовательности чаще других. Каждая итерация алгоритма описывается следующим образом: достаётся следующий символ из последовательности, потом ищется в стопке. После нахождения данного элемента, счётчик текущего символа увеличивается на единицу. Далее стопка сортируется (в соответствие со свойством).</w:t>
+          <w:b/>
+          <w:sz w:val="24"/>
+          <w:szCs w:val="24"/>
+        </w:rPr>
+      </w:pPr>
+      <w:r>
+        <w:rPr>
+          <w:b/>
+          <w:sz w:val="24"/>
+          <w:szCs w:val="24"/>
+        </w:rPr>
+        <w:t>Описание теста</w:t>
       </w:r>
     </w:p>
     <w:p>
@@ -5481,18 +5558,71 @@
         <w:ind w:firstLine="709"/>
         <w:jc w:val="both"/>
         <w:rPr>
-          <w:b/>
-          <w:sz w:val="24"/>
-          <w:szCs w:val="24"/>
-        </w:rPr>
-      </w:pPr>
-      <w:r>
-        <w:rPr>
-          <w:b/>
-          <w:sz w:val="24"/>
-          <w:szCs w:val="24"/>
-        </w:rPr>
-        <w:t>Реализация</w:t>
+          <w:sz w:val="24"/>
+          <w:szCs w:val="24"/>
+        </w:rPr>
+      </w:pPr>
+      <w:r>
+        <w:rPr>
+          <w:sz w:val="24"/>
+          <w:szCs w:val="24"/>
+        </w:rPr>
+        <w:t xml:space="preserve">На вход тесту </w:t>
+      </w:r>
+      <w:proofErr w:type="gramStart"/>
+      <w:r>
+        <w:rPr>
+          <w:sz w:val="24"/>
+          <w:szCs w:val="24"/>
+        </w:rPr>
+        <w:t xml:space="preserve">подаётся последовательность из символов алфавита </w:t>
+      </w:r>
+      <w:r>
+        <w:rPr>
+          <w:i/>
+          <w:sz w:val="24"/>
+          <w:szCs w:val="24"/>
+        </w:rPr>
+        <w:t>А</w:t>
+      </w:r>
+      <w:r>
+        <w:rPr>
+          <w:sz w:val="24"/>
+          <w:szCs w:val="24"/>
+        </w:rPr>
+        <w:t>. Есть</w:t>
+      </w:r>
+      <w:proofErr w:type="gramEnd"/>
+      <w:r>
+        <w:rPr>
+          <w:sz w:val="24"/>
+          <w:szCs w:val="24"/>
+        </w:rPr>
+        <w:t xml:space="preserve"> отсортированный массив («стопка»), который хранит частоту (счётчик) встречаемости символа в последовательности до момента </w:t>
+      </w:r>
+      <w:r>
+        <w:rPr>
+          <w:i/>
+          <w:sz w:val="24"/>
+          <w:szCs w:val="24"/>
+          <w:lang w:val="en-US"/>
+        </w:rPr>
+        <w:t>t</w:t>
+      </w:r>
+      <w:r>
+        <w:rPr>
+          <w:i/>
+          <w:sz w:val="24"/>
+          <w:szCs w:val="24"/>
+        </w:rPr>
+        <w:t xml:space="preserve"> </w:t>
+      </w:r>
+      <w:r>
+        <w:rPr>
+          <w:sz w:val="24"/>
+          <w:szCs w:val="24"/>
+        </w:rPr>
+        <w:t>(позиция, до которой включительно последовательность была просмотрена). Элементы в массиве отсортированы таким образом, чтобы в начале массива (в вершине стопки) находились те символы, которые встречались в последовательности чаще других. Каждая итерация алгоритма описывается следующим образом: достаётся следующий символ из последовательности, потом ищется в стопке. После нахождения данного элемента, счётчик текущего символа увеличивается на единицу. Далее стопка сортируется (в соответствие со свойством).</w:t>
       </w:r>
     </w:p>
     <w:p>
@@ -5502,56 +5632,18 @@
         <w:ind w:firstLine="709"/>
         <w:jc w:val="both"/>
         <w:rPr>
-          <w:sz w:val="24"/>
-          <w:szCs w:val="24"/>
-        </w:rPr>
-      </w:pPr>
-      <w:r>
-        <w:rPr>
-          <w:sz w:val="24"/>
-          <w:szCs w:val="24"/>
-        </w:rPr>
-        <w:t>Класс, который реализует тест, выделяет память под: контейнер, который реализует «стопку» (хранит частоту встречаемости символа в последовательности), соответствие в виде массива (ключ: символ алфавита</w:t>
-      </w:r>
-      <w:proofErr w:type="gramStart"/>
-      <w:r>
-        <w:rPr>
-          <w:sz w:val="24"/>
-          <w:szCs w:val="24"/>
-        </w:rPr>
-        <w:t xml:space="preserve"> </w:t>
-      </w:r>
-      <w:r>
-        <w:rPr>
-          <w:i/>
-          <w:sz w:val="24"/>
-          <w:szCs w:val="24"/>
-        </w:rPr>
-        <w:t>А</w:t>
-      </w:r>
-      <w:proofErr w:type="gramEnd"/>
-      <w:r>
-        <w:rPr>
-          <w:sz w:val="24"/>
-          <w:szCs w:val="24"/>
-        </w:rPr>
-        <w:t xml:space="preserve">; значение: индекс элемента в контейнере – для быстрого нахождения элемента в стопке), массив границ. Массив границ представляет собой множество элементов, каждый из которых является границей конкретного </w:t>
-      </w:r>
-      <w:r>
-        <w:rPr>
-          <w:i/>
-          <w:sz w:val="24"/>
-          <w:szCs w:val="24"/>
-          <w:u w:val="single"/>
-        </w:rPr>
-        <w:t>ряда</w:t>
-      </w:r>
-      <w:r>
-        <w:rPr>
-          <w:sz w:val="24"/>
-          <w:szCs w:val="24"/>
-        </w:rPr>
-        <w:t xml:space="preserve"> элементов массива  частот (определение ряда даётся дальше). </w:t>
+          <w:b/>
+          <w:sz w:val="24"/>
+          <w:szCs w:val="24"/>
+        </w:rPr>
+      </w:pPr>
+      <w:r>
+        <w:rPr>
+          <w:b/>
+          <w:sz w:val="24"/>
+          <w:szCs w:val="24"/>
+        </w:rPr>
+        <w:t>Реализация</w:t>
       </w:r>
     </w:p>
     <w:p>
@@ -5570,7 +5662,15 @@
           <w:sz w:val="24"/>
           <w:szCs w:val="24"/>
         </w:rPr>
-        <w:t xml:space="preserve">Элементы в стопке упорядочены по частоте встречаемости, поэтому наша стопка представляет собой совокупность </w:t>
+        <w:t>Класс, который реализует тест, выделяет память под: контейнер, который реализует «стопку» (хранит частоту встречаемости символа в последовательности), соответствие в виде массива (ключ: символ алфавита</w:t>
+      </w:r>
+      <w:proofErr w:type="gramStart"/>
+      <w:r>
+        <w:rPr>
+          <w:sz w:val="24"/>
+          <w:szCs w:val="24"/>
+        </w:rPr>
+        <w:t xml:space="preserve"> </w:t>
       </w:r>
       <w:r>
         <w:rPr>
@@ -5578,20 +5678,22 @@
           <w:sz w:val="24"/>
           <w:szCs w:val="24"/>
         </w:rPr>
-        <w:t>рядов</w:t>
-      </w:r>
-      <w:r>
-        <w:rPr>
-          <w:sz w:val="24"/>
-          <w:szCs w:val="24"/>
-        </w:rPr>
-        <w:t xml:space="preserve">, подряд идущих элементов с одинаковой частотой. Достаточно хранить «ссылку» (индекс) на последний элемент в этом ряду, чтобы быстро получить все элементы этого </w:t>
+        <w:t>А</w:t>
+      </w:r>
+      <w:proofErr w:type="gramEnd"/>
+      <w:r>
+        <w:rPr>
+          <w:sz w:val="24"/>
+          <w:szCs w:val="24"/>
+        </w:rPr>
+        <w:t xml:space="preserve">; значение: индекс элемента в контейнере – для быстрого нахождения элемента в стопке), массив границ. Массив границ представляет собой множество элементов, каждый из которых является границей конкретного </w:t>
       </w:r>
       <w:r>
         <w:rPr>
           <w:i/>
           <w:sz w:val="24"/>
           <w:szCs w:val="24"/>
+          <w:u w:val="single"/>
         </w:rPr>
         <w:t>ряда</w:t>
       </w:r>
@@ -5600,54 +5702,7 @@
           <w:sz w:val="24"/>
           <w:szCs w:val="24"/>
         </w:rPr>
-        <w:t xml:space="preserve">. Назовём эту «ссылку» </w:t>
-      </w:r>
-      <w:r>
-        <w:rPr>
-          <w:i/>
-          <w:sz w:val="24"/>
-          <w:szCs w:val="24"/>
-          <w:u w:val="single"/>
-        </w:rPr>
-        <w:t>границей</w:t>
-      </w:r>
-      <w:r>
-        <w:rPr>
-          <w:sz w:val="24"/>
-          <w:szCs w:val="24"/>
-        </w:rPr>
-        <w:t xml:space="preserve"> – инде</w:t>
-      </w:r>
-      <w:proofErr w:type="gramStart"/>
-      <w:r>
-        <w:rPr>
-          <w:sz w:val="24"/>
-          <w:szCs w:val="24"/>
-        </w:rPr>
-        <w:t>кс в ст</w:t>
-      </w:r>
-      <w:proofErr w:type="gramEnd"/>
-      <w:r>
-        <w:rPr>
-          <w:sz w:val="24"/>
-          <w:szCs w:val="24"/>
-        </w:rPr>
-        <w:t xml:space="preserve">опке, указывающий на конец этого </w:t>
-      </w:r>
-      <w:r>
-        <w:rPr>
-          <w:i/>
-          <w:sz w:val="24"/>
-          <w:szCs w:val="24"/>
-        </w:rPr>
-        <w:t>ряда</w:t>
-      </w:r>
-      <w:r>
-        <w:rPr>
-          <w:sz w:val="24"/>
-          <w:szCs w:val="24"/>
-        </w:rPr>
-        <w:t xml:space="preserve">. Набор таких границ будем хранить в хэш-таблице. Хэш-таблица нужна для получения границы по ключу (частота ряда) за константное время. </w:t>
+        <w:t xml:space="preserve"> элементов массива  частот (определение ряда даётся дальше). </w:t>
       </w:r>
     </w:p>
     <w:p>
@@ -5666,7 +5721,84 @@
           <w:sz w:val="24"/>
           <w:szCs w:val="24"/>
         </w:rPr>
-        <w:t>Допустим, вытаскиваем очередной символ из последовательности. С помощью соответствия достаём индекс элемента в стопке. Увеличиваем счётчик (частоту) данного символа на единицу. Теперь данный элемент стопки должен переместиться в новый или уже существующий ряд с новой частотой (которая на единицу больше, чем предыдущая частота текущего элемента). С помощью хэш-таблицы достаём по ключу (частоте) индекс, указывающий на следующий после последнего элемента ряда элемент. Меняем эти два элемента местами, увеличивая индекс границы на единицу (т.е. сдвигая нашу границу, тем самым расширяя ряд новой частоты). Если же данной границы нет, то создаём новую границу, добавив её в хэш-таблицу. Текущий элемент меняем с верхним элементом стопки. Новую границу ставим на соответствующее место.</w:t>
+        <w:t xml:space="preserve">Элементы в стопке упорядочены по частоте встречаемости, поэтому наша стопка представляет собой совокупность </w:t>
+      </w:r>
+      <w:r>
+        <w:rPr>
+          <w:i/>
+          <w:sz w:val="24"/>
+          <w:szCs w:val="24"/>
+        </w:rPr>
+        <w:t>рядов</w:t>
+      </w:r>
+      <w:r>
+        <w:rPr>
+          <w:sz w:val="24"/>
+          <w:szCs w:val="24"/>
+        </w:rPr>
+        <w:t xml:space="preserve">, подряд идущих элементов с одинаковой частотой. Достаточно хранить «ссылку» (индекс) на последний элемент в этом ряду, чтобы быстро получить все элементы этого </w:t>
+      </w:r>
+      <w:r>
+        <w:rPr>
+          <w:i/>
+          <w:sz w:val="24"/>
+          <w:szCs w:val="24"/>
+        </w:rPr>
+        <w:t>ряда</w:t>
+      </w:r>
+      <w:r>
+        <w:rPr>
+          <w:sz w:val="24"/>
+          <w:szCs w:val="24"/>
+        </w:rPr>
+        <w:t xml:space="preserve">. Назовём эту «ссылку» </w:t>
+      </w:r>
+      <w:r>
+        <w:rPr>
+          <w:i/>
+          <w:sz w:val="24"/>
+          <w:szCs w:val="24"/>
+          <w:u w:val="single"/>
+        </w:rPr>
+        <w:t>границей</w:t>
+      </w:r>
+      <w:r>
+        <w:rPr>
+          <w:sz w:val="24"/>
+          <w:szCs w:val="24"/>
+        </w:rPr>
+        <w:t xml:space="preserve"> – инде</w:t>
+      </w:r>
+      <w:proofErr w:type="gramStart"/>
+      <w:r>
+        <w:rPr>
+          <w:sz w:val="24"/>
+          <w:szCs w:val="24"/>
+        </w:rPr>
+        <w:t>кс в ст</w:t>
+      </w:r>
+      <w:proofErr w:type="gramEnd"/>
+      <w:r>
+        <w:rPr>
+          <w:sz w:val="24"/>
+          <w:szCs w:val="24"/>
+        </w:rPr>
+        <w:t xml:space="preserve">опке, указывающий на конец этого </w:t>
+      </w:r>
+      <w:r>
+        <w:rPr>
+          <w:i/>
+          <w:sz w:val="24"/>
+          <w:szCs w:val="24"/>
+        </w:rPr>
+        <w:t>ряда</w:t>
+      </w:r>
+      <w:r>
+        <w:rPr>
+          <w:sz w:val="24"/>
+          <w:szCs w:val="24"/>
+        </w:rPr>
+        <w:t xml:space="preserve">. Набор таких границ будем хранить в хэш-таблице. Хэш-таблица нужна для получения границы по ключу (частота ряда) за константное время. </w:t>
       </w:r>
     </w:p>
     <w:p>
@@ -5685,6 +5817,33 @@
           <w:sz w:val="24"/>
           <w:szCs w:val="24"/>
         </w:rPr>
+        <w:t xml:space="preserve">Допустим, вытаскиваем очередной символ из последовательности. С помощью соответствия достаём индекс элемента в стопке. Увеличиваем счётчик (частоту) данного символа на единицу. Теперь данный элемент стопки должен переместиться в новый или уже существующий ряд с новой частотой (которая на единицу больше, чем предыдущая частота текущего элемента). С помощью хэш-таблицы достаём по ключу (частоте) индекс, указывающий на следующий после </w:t>
+      </w:r>
+      <w:r>
+        <w:rPr>
+          <w:sz w:val="24"/>
+          <w:szCs w:val="24"/>
+        </w:rPr>
+        <w:lastRenderedPageBreak/>
+        <w:t>последнего элемента ряда элемент. Меняем эти два элемента местами, увеличивая индекс границы на единицу (т.е. сдвигая нашу границу, тем самым расширяя ряд новой частоты). Если же данной границы нет, то создаём новую границу, добавив её в хэш-таблицу. Текущий элемент меняем с верхним элементом стопки. Новую границу ставим на соответствующее место.</w:t>
+      </w:r>
+    </w:p>
+    <w:p>
+      <w:pPr>
+        <w:pStyle w:val="10"/>
+        <w:spacing w:line="360" w:lineRule="auto"/>
+        <w:ind w:firstLine="709"/>
+        <w:jc w:val="both"/>
+        <w:rPr>
+          <w:sz w:val="24"/>
+          <w:szCs w:val="24"/>
+        </w:rPr>
+      </w:pPr>
+      <w:r>
+        <w:rPr>
+          <w:sz w:val="24"/>
+          <w:szCs w:val="24"/>
+        </w:rPr>
         <w:t>Во время работы теста</w:t>
       </w:r>
       <w:r>
@@ -5699,15 +5858,7 @@
           <w:sz w:val="24"/>
           <w:szCs w:val="24"/>
         </w:rPr>
-        <w:t xml:space="preserve">могут появляться границы, совпадающие с другими границами по индексу, на который они ссылаются. Т.е. появляться пустые ряды. </w:t>
-      </w:r>
-      <w:r>
-        <w:rPr>
-          <w:sz w:val="24"/>
-          <w:szCs w:val="24"/>
-        </w:rPr>
-        <w:lastRenderedPageBreak/>
-        <w:t xml:space="preserve">Чтобы не засорять хэш-таблицу, их нужно удалять. Проверка на удаление происходит каждый раз, как вытащенный символ попадает в новый ряд с новой частотой, тем самым опустошая свой предыдущий ряд. </w:t>
+        <w:t xml:space="preserve">могут появляться границы, совпадающие с другими границами по индексу, на который они ссылаются. Т.е. появляться пустые ряды. Чтобы не засорять хэш-таблицу, их нужно удалять. Проверка на удаление происходит каждый раз, как вытащенный символ попадает в новый ряд с новой частотой, тем самым опустошая свой предыдущий ряд. </w:t>
       </w:r>
       <w:r>
         <w:rPr>
@@ -6059,7 +6210,8 @@
           <w:ilvl w:val="0"/>
           <w:numId w:val="1"/>
         </w:numPr>
-        <w:spacing w:after="60"/>
+        <w:spacing w:before="0" w:after="0" w:line="360" w:lineRule="auto"/>
+        <w:ind w:left="714" w:hanging="357"/>
         <w:contextualSpacing/>
         <w:jc w:val="center"/>
         <w:rPr>
@@ -6074,7 +6226,7 @@
           <w:szCs w:val="28"/>
         </w:rPr>
         <w:lastRenderedPageBreak/>
-        <w:t>Приложение</w:t>
+        <w:t>ПРИЛОЖЕНИЕ</w:t>
       </w:r>
       <w:bookmarkEnd w:id="18"/>
     </w:p>
@@ -9476,7 +9628,8 @@
           <w:ilvl w:val="0"/>
           <w:numId w:val="1"/>
         </w:numPr>
-        <w:spacing w:after="60"/>
+        <w:spacing w:before="0" w:after="0" w:line="360" w:lineRule="auto"/>
+        <w:ind w:left="714" w:hanging="357"/>
         <w:contextualSpacing/>
         <w:jc w:val="center"/>
         <w:rPr>
@@ -9492,7 +9645,7 @@
           <w:szCs w:val="28"/>
         </w:rPr>
         <w:lastRenderedPageBreak/>
-        <w:t>Список литературы</w:t>
+        <w:t>СПИСОК ЛИТЕРАТУРЫ</w:t>
       </w:r>
       <w:bookmarkEnd w:id="19"/>
       <w:bookmarkEnd w:id="20"/>
@@ -11558,7 +11711,7 @@
 </file>
 
 <file path=customXml/itemProps1.xml><?xml version="1.0" encoding="utf-8"?>
-<ds:datastoreItem xmlns:ds="http://schemas.openxmlformats.org/officeDocument/2006/customXml" ds:itemID="{62DE993B-2E55-402F-A85B-7CF80AF8D81A}">
+<ds:datastoreItem xmlns:ds="http://schemas.openxmlformats.org/officeDocument/2006/customXml" ds:itemID="{F2DBE8D0-4EE3-4E9F-B042-1E6C4E0C471F}">
   <ds:schemaRefs>
     <ds:schemaRef ds:uri="http://schemas.openxmlformats.org/officeDocument/2006/bibliography"/>
   </ds:schemaRefs>

</xml_diff>

<commit_message>
STD gens description start
</commit_message>
<xml_diff>
--- a/src/Диплом - 1 вариант.docx
+++ b/src/Диплом - 1 вариант.docx
@@ -1,6 +1,6 @@
 
 <file path=word/document.xml><?xml version="1.0" encoding="utf-8"?>
-<w:document xmlns:wpc="http://schemas.microsoft.com/office/word/2010/wordprocessingCanvas" xmlns:mc="http://schemas.openxmlformats.org/markup-compatibility/2006" xmlns:o="urn:schemas-microsoft-com:office:office" xmlns:r="http://schemas.openxmlformats.org/officeDocument/2006/relationships" xmlns:m="http://schemas.openxmlformats.org/officeDocument/2006/math" xmlns:v="urn:schemas-microsoft-com:vml" xmlns:wp14="http://schemas.microsoft.com/office/word/2010/wordprocessingDrawing" xmlns:wp="http://schemas.openxmlformats.org/drawingml/2006/wordprocessingDrawing" xmlns:w10="urn:schemas-microsoft-com:office:word" xmlns:w="http://schemas.openxmlformats.org/wordprocessingml/2006/main" xmlns:w14="http://schemas.microsoft.com/office/word/2010/wordml" xmlns:wpg="http://schemas.microsoft.com/office/word/2010/wordprocessingGroup" xmlns:wpi="http://schemas.microsoft.com/office/word/2010/wordprocessingInk" xmlns:wne="http://schemas.microsoft.com/office/word/2006/wordml" xmlns:wps="http://schemas.microsoft.com/office/word/2010/wordprocessingShape" mc:Ignorable="w14 wp14">
+<w:document xmlns:ve="http://schemas.openxmlformats.org/markup-compatibility/2006" xmlns:o="urn:schemas-microsoft-com:office:office" xmlns:r="http://schemas.openxmlformats.org/officeDocument/2006/relationships" xmlns:m="http://schemas.openxmlformats.org/officeDocument/2006/math" xmlns:v="urn:schemas-microsoft-com:vml" xmlns:wp="http://schemas.openxmlformats.org/drawingml/2006/wordprocessingDrawing" xmlns:w10="urn:schemas-microsoft-com:office:word" xmlns:w="http://schemas.openxmlformats.org/wordprocessingml/2006/main" xmlns:wne="http://schemas.microsoft.com/office/word/2006/wordml">
   <w:body>
     <w:p>
       <w:pPr>
@@ -284,7 +284,7 @@
       <w:tblPr>
         <w:tblW w:w="9781" w:type="dxa"/>
         <w:tblInd w:w="-142" w:type="dxa"/>
-        <w:tblLook w:val="04A0" w:firstRow="1" w:lastRow="0" w:firstColumn="1" w:lastColumn="0" w:noHBand="0" w:noVBand="1"/>
+        <w:tblLook w:val="04A0"/>
       </w:tblPr>
       <w:tblGrid>
         <w:gridCol w:w="9781"/>
@@ -425,6 +425,7 @@
                 <w:szCs w:val="24"/>
               </w:rPr>
             </w:pPr>
+            <w:proofErr w:type="spellStart"/>
             <w:r>
               <w:rPr>
                 <w:rFonts w:ascii="Times New Roman" w:hAnsi="Times New Roman"/>
@@ -433,7 +434,6 @@
               </w:rPr>
               <w:t>_</w:t>
             </w:r>
-            <w:proofErr w:type="spellStart"/>
             <w:r>
               <w:rPr>
                 <w:rFonts w:ascii="Times New Roman" w:hAnsi="Times New Roman"/>
@@ -451,16 +451,9 @@
                 <w:szCs w:val="24"/>
                 <w:u w:val="single"/>
               </w:rPr>
-              <w:t xml:space="preserve"> Артем Евгеньевич__</w:t>
-            </w:r>
-            <w:r>
-              <w:rPr>
-                <w:rFonts w:ascii="Times New Roman" w:hAnsi="Times New Roman"/>
-                <w:sz w:val="24"/>
-                <w:szCs w:val="24"/>
-              </w:rPr>
-              <w:t xml:space="preserve">_________________, группа </w:t>
-            </w:r>
+              <w:t xml:space="preserve"> Артем </w:t>
+            </w:r>
+            <w:proofErr w:type="spellStart"/>
             <w:r>
               <w:rPr>
                 <w:rFonts w:ascii="Times New Roman" w:hAnsi="Times New Roman"/>
@@ -468,7 +461,7 @@
                 <w:szCs w:val="24"/>
                 <w:u w:val="single"/>
               </w:rPr>
-              <w:t>14201</w:t>
+              <w:t>Евгеньевич__</w:t>
             </w:r>
             <w:r>
               <w:rPr>
@@ -476,6 +469,32 @@
                 <w:sz w:val="24"/>
                 <w:szCs w:val="24"/>
               </w:rPr>
+              <w:t>_________________</w:t>
+            </w:r>
+            <w:proofErr w:type="spellEnd"/>
+            <w:r>
+              <w:rPr>
+                <w:rFonts w:ascii="Times New Roman" w:hAnsi="Times New Roman"/>
+                <w:sz w:val="24"/>
+                <w:szCs w:val="24"/>
+              </w:rPr>
+              <w:t xml:space="preserve">, группа </w:t>
+            </w:r>
+            <w:r>
+              <w:rPr>
+                <w:rFonts w:ascii="Times New Roman" w:hAnsi="Times New Roman"/>
+                <w:sz w:val="24"/>
+                <w:szCs w:val="24"/>
+                <w:u w:val="single"/>
+              </w:rPr>
+              <w:t>14201</w:t>
+            </w:r>
+            <w:r>
+              <w:rPr>
+                <w:rFonts w:ascii="Times New Roman" w:hAnsi="Times New Roman"/>
+                <w:sz w:val="24"/>
+                <w:szCs w:val="24"/>
+              </w:rPr>
               <w:t xml:space="preserve">         ______________</w:t>
             </w:r>
           </w:p>
@@ -528,7 +547,7 @@
     <w:tbl>
       <w:tblPr>
         <w:tblW w:w="0" w:type="auto"/>
-        <w:tblLook w:val="04A0" w:firstRow="1" w:lastRow="0" w:firstColumn="1" w:lastColumn="0" w:noHBand="0" w:noVBand="1"/>
+        <w:tblLook w:val="04A0"/>
       </w:tblPr>
       <w:tblGrid>
         <w:gridCol w:w="4655"/>
@@ -677,25 +696,7 @@
                 <w:sz w:val="24"/>
                 <w:szCs w:val="24"/>
               </w:rPr>
-              <w:t xml:space="preserve">, </w:t>
-            </w:r>
-            <w:proofErr w:type="spellStart"/>
-            <w:r>
-              <w:rPr>
-                <w:rFonts w:ascii="Times New Roman" w:hAnsi="Times New Roman"/>
-                <w:sz w:val="24"/>
-                <w:szCs w:val="24"/>
-              </w:rPr>
-              <w:t>г.н.с</w:t>
-            </w:r>
-            <w:proofErr w:type="spellEnd"/>
-            <w:r>
-              <w:rPr>
-                <w:rFonts w:ascii="Times New Roman" w:hAnsi="Times New Roman"/>
-                <w:sz w:val="24"/>
-                <w:szCs w:val="24"/>
-              </w:rPr>
-              <w:t>. ИВТ СО РАН,</w:t>
+              <w:t>, г.н.с. ИВТ СО РАН,</w:t>
             </w:r>
           </w:p>
         </w:tc>
@@ -741,18 +742,8 @@
                 <w:sz w:val="24"/>
                 <w:szCs w:val="24"/>
               </w:rPr>
-              <w:t xml:space="preserve">, </w:t>
-            </w:r>
-            <w:proofErr w:type="spellStart"/>
-            <w:r>
-              <w:rPr>
-                <w:rFonts w:ascii="Times New Roman" w:hAnsi="Times New Roman"/>
-                <w:sz w:val="24"/>
-                <w:szCs w:val="24"/>
-              </w:rPr>
-              <w:t>с.н.с</w:t>
-            </w:r>
-            <w:proofErr w:type="spellEnd"/>
+              <w:t>, с.н.с</w:t>
+            </w:r>
           </w:p>
         </w:tc>
         <w:tc>
@@ -1018,7 +1009,6 @@
           <w:docPartUnique/>
         </w:docPartObj>
       </w:sdtPr>
-      <w:sdtEndPr/>
       <w:sdtContent>
         <w:p>
           <w:pPr>
@@ -3173,7 +3163,7 @@
           <w:szCs w:val="24"/>
         </w:rPr>
         <w:drawing>
-          <wp:anchor distT="0" distB="0" distL="114300" distR="114300" simplePos="0" relativeHeight="251658240" behindDoc="0" locked="0" layoutInCell="1" allowOverlap="1" wp14:anchorId="7EAA0819" wp14:editId="5C05AEC7">
+          <wp:anchor distT="0" distB="0" distL="114300" distR="114300" simplePos="0" relativeHeight="251658240" behindDoc="0" locked="0" layoutInCell="1" allowOverlap="1">
             <wp:simplePos x="0" y="0"/>
             <wp:positionH relativeFrom="column">
               <wp:posOffset>-102235</wp:posOffset>
@@ -3198,7 +3188,7 @@
                     </pic:cNvPicPr>
                   </pic:nvPicPr>
                   <pic:blipFill>
-                    <a:blip r:embed="rId7" cstate="print"/>
+                    <a:blip r:embed="rId6" cstate="print"/>
                     <a:srcRect/>
                     <a:stretch>
                       <a:fillRect/>
@@ -4003,6 +3993,7 @@
         </w:rPr>
         <w:t xml:space="preserve"> или </w:t>
       </w:r>
+      <w:proofErr w:type="spellStart"/>
       <w:r>
         <w:rPr>
           <w:sz w:val="24"/>
@@ -4011,6 +4002,7 @@
         </w:rPr>
         <w:t>LibreOffice</w:t>
       </w:r>
+      <w:proofErr w:type="spellEnd"/>
       <w:r>
         <w:rPr>
           <w:sz w:val="24"/>
@@ -4018,7 +4010,6 @@
         </w:rPr>
         <w:t xml:space="preserve"> </w:t>
       </w:r>
-      <w:proofErr w:type="spellStart"/>
       <w:r>
         <w:rPr>
           <w:sz w:val="24"/>
@@ -4027,7 +4018,6 @@
         </w:rPr>
         <w:t>Calc</w:t>
       </w:r>
-      <w:proofErr w:type="spellEnd"/>
       <w:r>
         <w:rPr>
           <w:sz w:val="24"/>
@@ -5337,6 +5327,306 @@
         <w:rPr>
           <w:sz w:val="28"/>
           <w:szCs w:val="28"/>
+          <w:lang w:val="en-US"/>
+        </w:rPr>
+        <w:t>STD generators</w:t>
+      </w:r>
+    </w:p>
+    <w:p>
+      <w:pPr>
+        <w:pStyle w:val="10"/>
+      </w:pPr>
+    </w:p>
+    <w:p>
+      <w:pPr>
+        <w:pStyle w:val="2"/>
+        <w:spacing w:line="360" w:lineRule="auto"/>
+        <w:ind w:firstLine="709"/>
+        <w:jc w:val="both"/>
+        <w:rPr>
+          <w:sz w:val="24"/>
+          <w:szCs w:val="24"/>
+        </w:rPr>
+      </w:pPr>
+      <w:r>
+        <w:rPr>
+          <w:sz w:val="24"/>
+          <w:szCs w:val="24"/>
+        </w:rPr>
+        <w:t>Чтобы узнать границы применимости статистических тестов, было принято решение проверить их на ГПСЧ из стандартной библиоте</w:t>
+      </w:r>
+      <w:r>
+        <w:rPr>
+          <w:sz w:val="24"/>
+          <w:szCs w:val="24"/>
+        </w:rPr>
+        <w:t>ки</w:t>
+      </w:r>
+      <w:proofErr w:type="gramStart"/>
+      <w:r>
+        <w:rPr>
+          <w:sz w:val="24"/>
+          <w:szCs w:val="24"/>
+        </w:rPr>
+        <w:t xml:space="preserve"> С</w:t>
+      </w:r>
+      <w:proofErr w:type="gramEnd"/>
+      <w:r>
+        <w:rPr>
+          <w:sz w:val="24"/>
+          <w:szCs w:val="24"/>
+        </w:rPr>
+        <w:t>++:</w:t>
+      </w:r>
+    </w:p>
+    <w:p>
+      <w:pPr>
+        <w:pStyle w:val="2"/>
+        <w:numPr>
+          <w:ilvl w:val="0"/>
+          <w:numId w:val="7"/>
+        </w:numPr>
+        <w:spacing w:line="360" w:lineRule="auto"/>
+        <w:jc w:val="both"/>
+        <w:rPr>
+          <w:sz w:val="24"/>
+          <w:szCs w:val="24"/>
+        </w:rPr>
+      </w:pPr>
+      <w:proofErr w:type="spellStart"/>
+      <w:r>
+        <w:rPr>
+          <w:sz w:val="24"/>
+          <w:szCs w:val="24"/>
+          <w:lang w:val="en-US"/>
+        </w:rPr>
+        <w:lastRenderedPageBreak/>
+        <w:t>knuth_b</w:t>
+      </w:r>
+      <w:proofErr w:type="spellEnd"/>
+    </w:p>
+    <w:p>
+      <w:pPr>
+        <w:pStyle w:val="2"/>
+        <w:numPr>
+          <w:ilvl w:val="0"/>
+          <w:numId w:val="7"/>
+        </w:numPr>
+        <w:spacing w:line="360" w:lineRule="auto"/>
+        <w:jc w:val="both"/>
+        <w:rPr>
+          <w:sz w:val="24"/>
+          <w:szCs w:val="24"/>
+        </w:rPr>
+      </w:pPr>
+      <w:proofErr w:type="gramStart"/>
+      <w:r>
+        <w:rPr>
+          <w:sz w:val="24"/>
+          <w:szCs w:val="24"/>
+          <w:lang w:val="en-US"/>
+        </w:rPr>
+        <w:t>rand</w:t>
+      </w:r>
+      <w:proofErr w:type="gramEnd"/>
+      <w:r>
+        <w:rPr>
+          <w:sz w:val="24"/>
+          <w:szCs w:val="24"/>
+        </w:rPr>
+        <w:t xml:space="preserve"> – линейно-конгруэнтный.</w:t>
+      </w:r>
+    </w:p>
+    <w:p>
+      <w:pPr>
+        <w:pStyle w:val="2"/>
+        <w:numPr>
+          <w:ilvl w:val="0"/>
+          <w:numId w:val="7"/>
+        </w:numPr>
+        <w:spacing w:line="360" w:lineRule="auto"/>
+        <w:jc w:val="both"/>
+        <w:rPr>
+          <w:sz w:val="24"/>
+          <w:szCs w:val="24"/>
+        </w:rPr>
+      </w:pPr>
+      <w:proofErr w:type="spellStart"/>
+      <w:r>
+        <w:rPr>
+          <w:sz w:val="24"/>
+          <w:szCs w:val="24"/>
+          <w:lang w:val="en-US"/>
+        </w:rPr>
+        <w:t>minstd_rand</w:t>
+      </w:r>
+      <w:proofErr w:type="spellEnd"/>
+      <w:r>
+        <w:rPr>
+          <w:sz w:val="24"/>
+          <w:szCs w:val="24"/>
+        </w:rPr>
+        <w:t xml:space="preserve"> – линейно-конгруэнтный.</w:t>
+      </w:r>
+    </w:p>
+    <w:p>
+      <w:pPr>
+        <w:pStyle w:val="2"/>
+        <w:numPr>
+          <w:ilvl w:val="0"/>
+          <w:numId w:val="7"/>
+        </w:numPr>
+        <w:spacing w:line="360" w:lineRule="auto"/>
+        <w:jc w:val="both"/>
+        <w:rPr>
+          <w:sz w:val="24"/>
+          <w:szCs w:val="24"/>
+        </w:rPr>
+      </w:pPr>
+      <w:r>
+        <w:rPr>
+          <w:sz w:val="24"/>
+          <w:szCs w:val="24"/>
+          <w:lang w:val="en-US"/>
+        </w:rPr>
+        <w:t>mt19937_64</w:t>
+      </w:r>
+      <w:r>
+        <w:rPr>
+          <w:sz w:val="24"/>
+          <w:szCs w:val="24"/>
+        </w:rPr>
+        <w:t xml:space="preserve"> – вихрь </w:t>
+      </w:r>
+      <w:proofErr w:type="spellStart"/>
+      <w:r>
+        <w:rPr>
+          <w:sz w:val="24"/>
+          <w:szCs w:val="24"/>
+        </w:rPr>
+        <w:t>Мерсенна</w:t>
+      </w:r>
+      <w:proofErr w:type="spellEnd"/>
+      <w:r>
+        <w:rPr>
+          <w:sz w:val="24"/>
+          <w:szCs w:val="24"/>
+        </w:rPr>
+        <w:t>.</w:t>
+      </w:r>
+    </w:p>
+    <w:p>
+      <w:pPr>
+        <w:pStyle w:val="2"/>
+        <w:numPr>
+          <w:ilvl w:val="0"/>
+          <w:numId w:val="7"/>
+        </w:numPr>
+        <w:spacing w:line="360" w:lineRule="auto"/>
+        <w:jc w:val="both"/>
+        <w:rPr>
+          <w:sz w:val="24"/>
+          <w:szCs w:val="24"/>
+        </w:rPr>
+      </w:pPr>
+      <w:r>
+        <w:rPr>
+          <w:sz w:val="24"/>
+          <w:szCs w:val="24"/>
+          <w:lang w:val="en-US"/>
+        </w:rPr>
+        <w:t>ranlux48</w:t>
+      </w:r>
+    </w:p>
+    <w:p>
+      <w:pPr>
+        <w:pStyle w:val="2"/>
+        <w:numPr>
+          <w:ilvl w:val="0"/>
+          <w:numId w:val="7"/>
+        </w:numPr>
+        <w:spacing w:line="360" w:lineRule="auto"/>
+        <w:jc w:val="both"/>
+        <w:rPr>
+          <w:sz w:val="24"/>
+          <w:szCs w:val="24"/>
+        </w:rPr>
+      </w:pPr>
+      <w:r>
+        <w:rPr>
+          <w:sz w:val="24"/>
+          <w:szCs w:val="24"/>
+          <w:lang w:val="en-US"/>
+        </w:rPr>
+        <w:t>random</w:t>
+      </w:r>
+      <w:r>
+        <w:rPr>
+          <w:sz w:val="24"/>
+          <w:szCs w:val="24"/>
+        </w:rPr>
+        <w:t>_</w:t>
+      </w:r>
+      <w:r>
+        <w:rPr>
+          <w:sz w:val="24"/>
+          <w:szCs w:val="24"/>
+          <w:lang w:val="en-US"/>
+        </w:rPr>
+        <w:t>device</w:t>
+      </w:r>
+      <w:r>
+        <w:rPr>
+          <w:sz w:val="24"/>
+          <w:szCs w:val="24"/>
+        </w:rPr>
+        <w:t xml:space="preserve"> – аппаратный ГПСЧ.</w:t>
+      </w:r>
+    </w:p>
+    <w:p>
+      <w:pPr>
+        <w:pStyle w:val="2"/>
+        <w:spacing w:line="360" w:lineRule="auto"/>
+        <w:ind w:left="709"/>
+        <w:jc w:val="both"/>
+        <w:rPr>
+          <w:sz w:val="24"/>
+          <w:szCs w:val="24"/>
+        </w:rPr>
+      </w:pPr>
+    </w:p>
+    <w:p>
+      <w:pPr>
+        <w:pStyle w:val="1"/>
+        <w:spacing w:before="0" w:after="0" w:line="360" w:lineRule="auto"/>
+        <w:ind w:left="714"/>
+        <w:contextualSpacing/>
+        <w:rPr>
+          <w:sz w:val="28"/>
+          <w:szCs w:val="28"/>
+        </w:rPr>
+      </w:pPr>
+    </w:p>
+    <w:p>
+      <w:pPr>
+        <w:pStyle w:val="1"/>
+        <w:numPr>
+          <w:ilvl w:val="0"/>
+          <w:numId w:val="1"/>
+        </w:numPr>
+        <w:spacing w:before="0" w:after="0" w:line="360" w:lineRule="auto"/>
+        <w:ind w:left="714" w:hanging="357"/>
+        <w:contextualSpacing/>
+        <w:jc w:val="center"/>
+        <w:rPr>
+          <w:sz w:val="28"/>
+          <w:szCs w:val="28"/>
+        </w:rPr>
+      </w:pPr>
+      <w:r>
+        <w:rPr>
+          <w:sz w:val="28"/>
+          <w:szCs w:val="28"/>
         </w:rPr>
         <w:t>РЕАЛИЗАЦИЯ НОВОГО СТАТИСТИЧЕСКОГО ТЕСТА</w:t>
       </w:r>
@@ -5364,7 +5654,6 @@
           <w:sz w:val="24"/>
           <w:szCs w:val="24"/>
         </w:rPr>
-        <w:lastRenderedPageBreak/>
         <w:t>Тест «</w:t>
       </w:r>
       <w:r>
@@ -5736,7 +6025,15 @@
           <w:sz w:val="24"/>
           <w:szCs w:val="24"/>
         </w:rPr>
-        <w:t xml:space="preserve">, подряд идущих элементов с одинаковой частотой. Достаточно хранить «ссылку» (индекс) на последний элемент в этом ряду, чтобы быстро получить все элементы этого </w:t>
+        <w:t xml:space="preserve">, подряд идущих элементов с одинаковой частотой. Достаточно хранить «ссылку» (индекс) на последний </w:t>
+      </w:r>
+      <w:r>
+        <w:rPr>
+          <w:sz w:val="24"/>
+          <w:szCs w:val="24"/>
+        </w:rPr>
+        <w:lastRenderedPageBreak/>
+        <w:t xml:space="preserve">элемент в этом ряду, чтобы быстро получить все элементы этого </w:t>
       </w:r>
       <w:r>
         <w:rPr>
@@ -5817,15 +6114,7 @@
           <w:sz w:val="24"/>
           <w:szCs w:val="24"/>
         </w:rPr>
-        <w:t xml:space="preserve">Допустим, вытаскиваем очередной символ из последовательности. С помощью соответствия достаём индекс элемента в стопке. Увеличиваем счётчик (частоту) данного символа на единицу. Теперь данный элемент стопки должен переместиться в новый или уже существующий ряд с новой частотой (которая на единицу больше, чем предыдущая частота текущего элемента). С помощью хэш-таблицы достаём по ключу (частоте) индекс, указывающий на следующий после </w:t>
-      </w:r>
-      <w:r>
-        <w:rPr>
-          <w:sz w:val="24"/>
-          <w:szCs w:val="24"/>
-        </w:rPr>
-        <w:lastRenderedPageBreak/>
-        <w:t>последнего элемента ряда элемент. Меняем эти два элемента местами, увеличивая индекс границы на единицу (т.е. сдвигая нашу границу, тем самым расширяя ряд новой частоты). Если же данной границы нет, то создаём новую границу, добавив её в хэш-таблицу. Текущий элемент меняем с верхним элементом стопки. Новую границу ставим на соответствующее место.</w:t>
+        <w:t>Допустим, вытаскиваем очередной символ из последовательности. С помощью соответствия достаём индекс элемента в стопке. Увеличиваем счётчик (частоту) данного символа на единицу. Теперь данный элемент стопки должен переместиться в новый или уже существующий ряд с новой частотой (которая на единицу больше, чем предыдущая частота текущего элемента). С помощью хэш-таблицы достаём по ключу (частоте) индекс, указывающий на следующий после последнего элемента ряда элемент. Меняем эти два элемента местами, увеличивая индекс границы на единицу (т.е. сдвигая нашу границу, тем самым расширяя ряд новой частоты). Если же данной границы нет, то создаём новую границу, добавив её в хэш-таблицу. Текущий элемент меняем с верхним элементом стопки. Новую границу ставим на соответствующее место.</w:t>
       </w:r>
     </w:p>
     <w:p>
@@ -6134,7 +6423,6 @@
         <w:rPr>
           <w:sz w:val="24"/>
           <w:szCs w:val="24"/>
-          <w:lang w:val="en-US"/>
         </w:rPr>
       </w:pPr>
       <w:r>
@@ -6182,6 +6470,7 @@
           <w:sz w:val="24"/>
           <w:szCs w:val="24"/>
         </w:rPr>
+        <w:lastRenderedPageBreak/>
         <w:t>Данный тест требует тестирования на последовательностях случайных чисел для проверки его корректности (что тест не дискредитирует случайные последовательности).</w:t>
       </w:r>
     </w:p>
@@ -6242,7 +6531,7 @@
           <w:insideH w:val="single" w:sz="4" w:space="0" w:color="auto"/>
           <w:insideV w:val="single" w:sz="4" w:space="0" w:color="auto"/>
         </w:tblBorders>
-        <w:tblLook w:val="04A0" w:firstRow="1" w:lastRow="0" w:firstColumn="1" w:lastColumn="0" w:noHBand="0" w:noVBand="1"/>
+        <w:tblLook w:val="04A0"/>
       </w:tblPr>
       <w:tblGrid>
         <w:gridCol w:w="3678"/>
@@ -9659,7 +9948,7 @@
       <w:r>
         <w:t xml:space="preserve">[1] </w:t>
       </w:r>
-      <w:hyperlink r:id="rId8" w:history="1">
+      <w:hyperlink r:id="rId7" w:history="1">
         <w:r>
           <w:rPr>
             <w:rStyle w:val="a5"/>
@@ -9672,7 +9961,7 @@
       <w:r>
         <w:t xml:space="preserve">[2] </w:t>
       </w:r>
-      <w:hyperlink r:id="rId9" w:history="1">
+      <w:hyperlink r:id="rId8" w:history="1">
         <w:r>
           <w:rPr>
             <w:rStyle w:val="a5"/>
@@ -9685,7 +9974,7 @@
       <w:r>
         <w:t xml:space="preserve">[3] </w:t>
       </w:r>
-      <w:hyperlink r:id="rId10" w:history="1">
+      <w:hyperlink r:id="rId9" w:history="1">
         <w:r>
           <w:rPr>
             <w:rStyle w:val="a5"/>
@@ -9698,7 +9987,7 @@
       <w:r>
         <w:t xml:space="preserve">[4] </w:t>
       </w:r>
-      <w:hyperlink r:id="rId11" w:history="1">
+      <w:hyperlink r:id="rId10" w:history="1">
         <w:r>
           <w:rPr>
             <w:rStyle w:val="a5"/>
@@ -9768,7 +10057,7 @@
       <w:r>
         <w:t xml:space="preserve">] </w:t>
       </w:r>
-      <w:hyperlink r:id="rId12" w:history="1">
+      <w:hyperlink r:id="rId11" w:history="1">
         <w:r>
           <w:rPr>
             <w:rStyle w:val="a5"/>
@@ -9838,6 +10127,7 @@
           </w:rPr>
           <w:t>.</w:t>
         </w:r>
+        <w:proofErr w:type="spellStart"/>
         <w:r>
           <w:rPr>
             <w:rStyle w:val="a5"/>
@@ -9845,6 +10135,7 @@
           </w:rPr>
           <w:t>pdf</w:t>
         </w:r>
+        <w:proofErr w:type="spellEnd"/>
       </w:hyperlink>
     </w:p>
     <w:p>
@@ -9961,12 +10252,14 @@
       <w:r>
         <w:t>_2015.</w:t>
       </w:r>
+      <w:proofErr w:type="spellStart"/>
       <w:r>
         <w:rPr>
           <w:lang w:val="en-US"/>
         </w:rPr>
         <w:t>pdf</w:t>
       </w:r>
+      <w:proofErr w:type="spellEnd"/>
     </w:p>
     <w:p>
       <w:r>
@@ -10057,7 +10350,7 @@
       <w:r>
         <w:t xml:space="preserve">] </w:t>
       </w:r>
-      <w:hyperlink r:id="rId13" w:history="1">
+      <w:hyperlink r:id="rId12" w:history="1">
         <w:r>
           <w:rPr>
             <w:rStyle w:val="a5"/>
@@ -10071,7 +10364,6 @@
           </w:rPr>
           <w:t>://</w:t>
         </w:r>
-        <w:proofErr w:type="spellStart"/>
         <w:r>
           <w:rPr>
             <w:rStyle w:val="a5"/>
@@ -10079,7 +10371,6 @@
           </w:rPr>
           <w:t>en</w:t>
         </w:r>
-        <w:proofErr w:type="spellEnd"/>
         <w:r>
           <w:rPr>
             <w:rStyle w:val="a5"/>
@@ -10192,11 +10483,6 @@
       </w:r>
     </w:p>
     <w:p>
-      <w:pPr>
-        <w:rPr>
-          <w:lang w:val="en-US"/>
-        </w:rPr>
-      </w:pPr>
       <w:r>
         <w:t>[11] https://ru.wikipedia.org/wiki/Статистические_тесты_NIST</w:t>
       </w:r>
@@ -10212,7 +10498,7 @@
 </file>
 
 <file path=word/numbering.xml><?xml version="1.0" encoding="utf-8"?>
-<w:numbering xmlns:wpc="http://schemas.microsoft.com/office/word/2010/wordprocessingCanvas" xmlns:mc="http://schemas.openxmlformats.org/markup-compatibility/2006" xmlns:o="urn:schemas-microsoft-com:office:office" xmlns:r="http://schemas.openxmlformats.org/officeDocument/2006/relationships" xmlns:m="http://schemas.openxmlformats.org/officeDocument/2006/math" xmlns:v="urn:schemas-microsoft-com:vml" xmlns:wp14="http://schemas.microsoft.com/office/word/2010/wordprocessingDrawing" xmlns:wp="http://schemas.openxmlformats.org/drawingml/2006/wordprocessingDrawing" xmlns:w10="urn:schemas-microsoft-com:office:word" xmlns:w="http://schemas.openxmlformats.org/wordprocessingml/2006/main" xmlns:w14="http://schemas.microsoft.com/office/word/2010/wordml" xmlns:wpg="http://schemas.microsoft.com/office/word/2010/wordprocessingGroup" xmlns:wpi="http://schemas.microsoft.com/office/word/2010/wordprocessingInk" xmlns:wne="http://schemas.microsoft.com/office/word/2006/wordml" xmlns:wps="http://schemas.microsoft.com/office/word/2010/wordprocessingShape" mc:Ignorable="w14 wp14">
+<w:numbering xmlns:ve="http://schemas.openxmlformats.org/markup-compatibility/2006" xmlns:o="urn:schemas-microsoft-com:office:office" xmlns:r="http://schemas.openxmlformats.org/officeDocument/2006/relationships" xmlns:m="http://schemas.openxmlformats.org/officeDocument/2006/math" xmlns:v="urn:schemas-microsoft-com:vml" xmlns:wp="http://schemas.openxmlformats.org/drawingml/2006/wordprocessingDrawing" xmlns:w10="urn:schemas-microsoft-com:office:word" xmlns:w="http://schemas.openxmlformats.org/wordprocessingml/2006/main" xmlns:wne="http://schemas.microsoft.com/office/word/2006/wordml">
   <w:abstractNum w:abstractNumId="0">
     <w:nsid w:val="00000001"/>
     <w:multiLevelType w:val="multilevel"/>
@@ -10538,16 +10824,16 @@
     </w:lvl>
   </w:abstractNum>
   <w:abstractNum w:abstractNumId="3">
-    <w:nsid w:val="2B9709BD"/>
+    <w:nsid w:val="15342249"/>
     <w:multiLevelType w:val="hybridMultilevel"/>
-    <w:tmpl w:val="AC1C2FC4"/>
-    <w:lvl w:ilvl="0" w:tplc="FB7C748C">
+    <w:tmpl w:val="2AE87522"/>
+    <w:lvl w:ilvl="0" w:tplc="F5B611FA">
       <w:start w:val="1"/>
       <w:numFmt w:val="decimal"/>
       <w:lvlText w:val="%1)"/>
       <w:lvlJc w:val="left"/>
       <w:pPr>
-        <w:ind w:left="1050" w:hanging="360"/>
+        <w:ind w:left="1069" w:hanging="360"/>
       </w:pPr>
       <w:rPr>
         <w:rFonts w:hint="default"/>
@@ -10559,7 +10845,7 @@
       <w:lvlText w:val="%2."/>
       <w:lvlJc w:val="left"/>
       <w:pPr>
-        <w:ind w:left="1770" w:hanging="360"/>
+        <w:ind w:left="1789" w:hanging="360"/>
       </w:pPr>
     </w:lvl>
     <w:lvl w:ilvl="2" w:tplc="0419001B" w:tentative="1">
@@ -10568,7 +10854,7 @@
       <w:lvlText w:val="%3."/>
       <w:lvlJc w:val="right"/>
       <w:pPr>
-        <w:ind w:left="2490" w:hanging="180"/>
+        <w:ind w:left="2509" w:hanging="180"/>
       </w:pPr>
     </w:lvl>
     <w:lvl w:ilvl="3" w:tplc="0419000F" w:tentative="1">
@@ -10577,7 +10863,7 @@
       <w:lvlText w:val="%4."/>
       <w:lvlJc w:val="left"/>
       <w:pPr>
-        <w:ind w:left="3210" w:hanging="360"/>
+        <w:ind w:left="3229" w:hanging="360"/>
       </w:pPr>
     </w:lvl>
     <w:lvl w:ilvl="4" w:tplc="04190019" w:tentative="1">
@@ -10586,7 +10872,7 @@
       <w:lvlText w:val="%5."/>
       <w:lvlJc w:val="left"/>
       <w:pPr>
-        <w:ind w:left="3930" w:hanging="360"/>
+        <w:ind w:left="3949" w:hanging="360"/>
       </w:pPr>
     </w:lvl>
     <w:lvl w:ilvl="5" w:tplc="0419001B" w:tentative="1">
@@ -10595,7 +10881,7 @@
       <w:lvlText w:val="%6."/>
       <w:lvlJc w:val="right"/>
       <w:pPr>
-        <w:ind w:left="4650" w:hanging="180"/>
+        <w:ind w:left="4669" w:hanging="180"/>
       </w:pPr>
     </w:lvl>
     <w:lvl w:ilvl="6" w:tplc="0419000F" w:tentative="1">
@@ -10604,7 +10890,7 @@
       <w:lvlText w:val="%7."/>
       <w:lvlJc w:val="left"/>
       <w:pPr>
-        <w:ind w:left="5370" w:hanging="360"/>
+        <w:ind w:left="5389" w:hanging="360"/>
       </w:pPr>
     </w:lvl>
     <w:lvl w:ilvl="7" w:tplc="04190019" w:tentative="1">
@@ -10613,7 +10899,7 @@
       <w:lvlText w:val="%8."/>
       <w:lvlJc w:val="left"/>
       <w:pPr>
-        <w:ind w:left="6090" w:hanging="360"/>
+        <w:ind w:left="6109" w:hanging="360"/>
       </w:pPr>
     </w:lvl>
     <w:lvl w:ilvl="8" w:tplc="0419001B" w:tentative="1">
@@ -10622,15 +10908,15 @@
       <w:lvlText w:val="%9."/>
       <w:lvlJc w:val="right"/>
       <w:pPr>
-        <w:ind w:left="6810" w:hanging="180"/>
+        <w:ind w:left="6829" w:hanging="180"/>
       </w:pPr>
     </w:lvl>
   </w:abstractNum>
   <w:abstractNum w:abstractNumId="4">
-    <w:nsid w:val="44ED74BA"/>
+    <w:nsid w:val="2B9709BD"/>
     <w:multiLevelType w:val="hybridMultilevel"/>
-    <w:tmpl w:val="BC06BC06"/>
-    <w:lvl w:ilvl="0" w:tplc="CC02EE84">
+    <w:tmpl w:val="AC1C2FC4"/>
+    <w:lvl w:ilvl="0" w:tplc="FB7C748C">
       <w:start w:val="1"/>
       <w:numFmt w:val="decimal"/>
       <w:lvlText w:val="%1)"/>
@@ -10716,6 +11002,95 @@
     </w:lvl>
   </w:abstractNum>
   <w:abstractNum w:abstractNumId="5">
+    <w:nsid w:val="44ED74BA"/>
+    <w:multiLevelType w:val="hybridMultilevel"/>
+    <w:tmpl w:val="BC06BC06"/>
+    <w:lvl w:ilvl="0" w:tplc="CC02EE84">
+      <w:start w:val="1"/>
+      <w:numFmt w:val="decimal"/>
+      <w:lvlText w:val="%1)"/>
+      <w:lvlJc w:val="left"/>
+      <w:pPr>
+        <w:ind w:left="1050" w:hanging="360"/>
+      </w:pPr>
+      <w:rPr>
+        <w:rFonts w:hint="default"/>
+      </w:rPr>
+    </w:lvl>
+    <w:lvl w:ilvl="1" w:tplc="04190019" w:tentative="1">
+      <w:start w:val="1"/>
+      <w:numFmt w:val="lowerLetter"/>
+      <w:lvlText w:val="%2."/>
+      <w:lvlJc w:val="left"/>
+      <w:pPr>
+        <w:ind w:left="1770" w:hanging="360"/>
+      </w:pPr>
+    </w:lvl>
+    <w:lvl w:ilvl="2" w:tplc="0419001B" w:tentative="1">
+      <w:start w:val="1"/>
+      <w:numFmt w:val="lowerRoman"/>
+      <w:lvlText w:val="%3."/>
+      <w:lvlJc w:val="right"/>
+      <w:pPr>
+        <w:ind w:left="2490" w:hanging="180"/>
+      </w:pPr>
+    </w:lvl>
+    <w:lvl w:ilvl="3" w:tplc="0419000F" w:tentative="1">
+      <w:start w:val="1"/>
+      <w:numFmt w:val="decimal"/>
+      <w:lvlText w:val="%4."/>
+      <w:lvlJc w:val="left"/>
+      <w:pPr>
+        <w:ind w:left="3210" w:hanging="360"/>
+      </w:pPr>
+    </w:lvl>
+    <w:lvl w:ilvl="4" w:tplc="04190019" w:tentative="1">
+      <w:start w:val="1"/>
+      <w:numFmt w:val="lowerLetter"/>
+      <w:lvlText w:val="%5."/>
+      <w:lvlJc w:val="left"/>
+      <w:pPr>
+        <w:ind w:left="3930" w:hanging="360"/>
+      </w:pPr>
+    </w:lvl>
+    <w:lvl w:ilvl="5" w:tplc="0419001B" w:tentative="1">
+      <w:start w:val="1"/>
+      <w:numFmt w:val="lowerRoman"/>
+      <w:lvlText w:val="%6."/>
+      <w:lvlJc w:val="right"/>
+      <w:pPr>
+        <w:ind w:left="4650" w:hanging="180"/>
+      </w:pPr>
+    </w:lvl>
+    <w:lvl w:ilvl="6" w:tplc="0419000F" w:tentative="1">
+      <w:start w:val="1"/>
+      <w:numFmt w:val="decimal"/>
+      <w:lvlText w:val="%7."/>
+      <w:lvlJc w:val="left"/>
+      <w:pPr>
+        <w:ind w:left="5370" w:hanging="360"/>
+      </w:pPr>
+    </w:lvl>
+    <w:lvl w:ilvl="7" w:tplc="04190019" w:tentative="1">
+      <w:start w:val="1"/>
+      <w:numFmt w:val="lowerLetter"/>
+      <w:lvlText w:val="%8."/>
+      <w:lvlJc w:val="left"/>
+      <w:pPr>
+        <w:ind w:left="6090" w:hanging="360"/>
+      </w:pPr>
+    </w:lvl>
+    <w:lvl w:ilvl="8" w:tplc="0419001B" w:tentative="1">
+      <w:start w:val="1"/>
+      <w:numFmt w:val="lowerRoman"/>
+      <w:lvlText w:val="%9."/>
+      <w:lvlJc w:val="right"/>
+      <w:pPr>
+        <w:ind w:left="6810" w:hanging="180"/>
+      </w:pPr>
+    </w:lvl>
+  </w:abstractNum>
+  <w:abstractNum w:abstractNumId="6">
     <w:nsid w:val="77DF6DAD"/>
     <w:multiLevelType w:val="hybridMultilevel"/>
     <w:tmpl w:val="ECEA7E96"/>
@@ -10808,10 +11183,10 @@
     <w:abstractNumId w:val="2"/>
   </w:num>
   <w:num w:numId="2">
-    <w:abstractNumId w:val="4"/>
+    <w:abstractNumId w:val="5"/>
   </w:num>
   <w:num w:numId="3">
-    <w:abstractNumId w:val="3"/>
+    <w:abstractNumId w:val="4"/>
   </w:num>
   <w:num w:numId="4">
     <w:abstractNumId w:val="1"/>
@@ -10847,13 +11222,16 @@
     </w:lvlOverride>
   </w:num>
   <w:num w:numId="6">
-    <w:abstractNumId w:val="5"/>
+    <w:abstractNumId w:val="6"/>
+  </w:num>
+  <w:num w:numId="7">
+    <w:abstractNumId w:val="3"/>
   </w:num>
 </w:numbering>
 </file>
 
 <file path=word/styles.xml><?xml version="1.0" encoding="utf-8"?>
-<w:styles xmlns:mc="http://schemas.openxmlformats.org/markup-compatibility/2006" xmlns:r="http://schemas.openxmlformats.org/officeDocument/2006/relationships" xmlns:w="http://schemas.openxmlformats.org/wordprocessingml/2006/main" xmlns:w14="http://schemas.microsoft.com/office/word/2010/wordml" mc:Ignorable="w14">
+<w:styles xmlns:r="http://schemas.openxmlformats.org/officeDocument/2006/relationships" xmlns:w="http://schemas.openxmlformats.org/wordprocessingml/2006/main">
   <w:docDefaults>
     <w:rPrDefault>
       <w:rPr>
@@ -11059,6 +11437,7 @@
   <w:style w:type="character" w:default="1" w:styleId="a0">
     <w:name w:val="Default Paragraph Font"/>
     <w:uiPriority w:val="1"/>
+    <w:semiHidden/>
     <w:unhideWhenUsed/>
   </w:style>
   <w:style w:type="table" w:default="1" w:styleId="a1">
@@ -11066,6 +11445,7 @@
     <w:uiPriority w:val="99"/>
     <w:semiHidden/>
     <w:unhideWhenUsed/>
+    <w:qFormat/>
     <w:tblPr>
       <w:tblInd w:w="0" w:type="dxa"/>
       <w:tblCellMar>
@@ -11711,7 +12091,7 @@
 </file>
 
 <file path=customXml/itemProps1.xml><?xml version="1.0" encoding="utf-8"?>
-<ds:datastoreItem xmlns:ds="http://schemas.openxmlformats.org/officeDocument/2006/customXml" ds:itemID="{F2DBE8D0-4EE3-4E9F-B042-1E6C4E0C471F}">
+<ds:datastoreItem xmlns:ds="http://schemas.openxmlformats.org/officeDocument/2006/customXml" ds:itemID="{727726F1-9D4F-4E97-B9AF-015597C549BB}">
   <ds:schemaRefs>
     <ds:schemaRef ds:uri="http://schemas.openxmlformats.org/officeDocument/2006/bibliography"/>
   </ds:schemaRefs>

</xml_diff>